<commit_message>
[moqup] Moqups mit Desktopansicht, noch nicht final
</commit_message>
<xml_diff>
--- a/planning/moqups/MOOSE - Erste Moqups.docx
+++ b/planning/moqups/MOOSE - Erste Moqups.docx
@@ -7,27 +7,40 @@
         <w:pStyle w:val="Titel"/>
       </w:pPr>
       <w:r>
+        <w:t>Registrierungsformular</w:t>
+      </w:r>
+      <w:r>
+        <w:t xml:space="preserve"> (mobil)</w:t>
+      </w:r>
+    </w:p>
+    <w:p>
+      <w:pPr>
+        <w:rPr>
+          <w:b/>
+        </w:rPr>
+      </w:pPr>
+      <w:r>
         <w:rPr>
           <w:noProof/>
           <w:lang w:eastAsia="de-DE"/>
         </w:rPr>
         <w:drawing>
-          <wp:anchor distT="0" distB="0" distL="114300" distR="114300" simplePos="0" relativeHeight="251659264" behindDoc="1" locked="0" layoutInCell="1" allowOverlap="1" wp14:anchorId="05EBA57B" wp14:editId="3C380812">
+          <wp:anchor distT="0" distB="0" distL="114300" distR="114300" simplePos="0" relativeHeight="251670528" behindDoc="1" locked="0" layoutInCell="1" allowOverlap="1" wp14:anchorId="31E43F1B" wp14:editId="1C55BCD0">
             <wp:simplePos x="0" y="0"/>
             <wp:positionH relativeFrom="column">
-              <wp:posOffset>1905</wp:posOffset>
+              <wp:posOffset>103505</wp:posOffset>
             </wp:positionH>
             <wp:positionV relativeFrom="paragraph">
-              <wp:posOffset>713105</wp:posOffset>
+              <wp:posOffset>135255</wp:posOffset>
             </wp:positionV>
-            <wp:extent cx="2628900" cy="4775200"/>
-            <wp:effectExtent l="0" t="0" r="0" b="6350"/>
+            <wp:extent cx="1943100" cy="4140200"/>
+            <wp:effectExtent l="0" t="0" r="0" b="0"/>
             <wp:wrapTight wrapText="bothSides">
               <wp:wrapPolygon edited="0">
                 <wp:start x="0" y="0"/>
-                <wp:lineTo x="0" y="21543"/>
-                <wp:lineTo x="21443" y="21543"/>
-                <wp:lineTo x="21443" y="0"/>
+                <wp:lineTo x="0" y="21467"/>
+                <wp:lineTo x="21388" y="21467"/>
+                <wp:lineTo x="21388" y="0"/>
                 <wp:lineTo x="0" y="0"/>
               </wp:wrapPolygon>
             </wp:wrapTight>
@@ -50,13 +63,13 @@
                         </a:ext>
                       </a:extLst>
                     </a:blip>
-                    <a:srcRect l="34468" t="27245" r="47234" b="10392"/>
+                    <a:srcRect l="25554" t="26136" r="57197" b="11157"/>
                     <a:stretch/>
                   </pic:blipFill>
                   <pic:spPr bwMode="auto">
                     <a:xfrm>
                       <a:off x="0" y="0"/>
-                      <a:ext cx="2628900" cy="4775200"/>
+                      <a:ext cx="1943100" cy="4140200"/>
                     </a:xfrm>
                     <a:prstGeom prst="rect">
                       <a:avLst/>
@@ -82,92 +95,6 @@
           </wp:anchor>
         </w:drawing>
       </w:r>
-      <w:r>
-        <w:rPr>
-          <w:noProof/>
-          <w:lang w:eastAsia="de-DE"/>
-        </w:rPr>
-        <w:drawing>
-          <wp:anchor distT="0" distB="0" distL="114300" distR="114300" simplePos="0" relativeHeight="251658240" behindDoc="1" locked="0" layoutInCell="1" allowOverlap="1" wp14:anchorId="4C9A70B5" wp14:editId="5BE2A53F">
-            <wp:simplePos x="0" y="0"/>
-            <wp:positionH relativeFrom="column">
-              <wp:posOffset>2630805</wp:posOffset>
-            </wp:positionH>
-            <wp:positionV relativeFrom="paragraph">
-              <wp:posOffset>713105</wp:posOffset>
-            </wp:positionV>
-            <wp:extent cx="2540000" cy="4775200"/>
-            <wp:effectExtent l="0" t="0" r="0" b="6350"/>
-            <wp:wrapTight wrapText="bothSides">
-              <wp:wrapPolygon edited="0">
-                <wp:start x="0" y="0"/>
-                <wp:lineTo x="0" y="21543"/>
-                <wp:lineTo x="21384" y="21543"/>
-                <wp:lineTo x="21384" y="0"/>
-                <wp:lineTo x="0" y="0"/>
-              </wp:wrapPolygon>
-            </wp:wrapTight>
-            <wp:docPr id="1" name="Grafik 1"/>
-            <wp:cNvGraphicFramePr>
-              <a:graphicFrameLocks xmlns:a="http://schemas.openxmlformats.org/drawingml/2006/main" noChangeAspect="1"/>
-            </wp:cNvGraphicFramePr>
-            <a:graphic xmlns:a="http://schemas.openxmlformats.org/drawingml/2006/main">
-              <a:graphicData uri="http://schemas.openxmlformats.org/drawingml/2006/picture">
-                <pic:pic xmlns:pic="http://schemas.openxmlformats.org/drawingml/2006/picture">
-                  <pic:nvPicPr>
-                    <pic:cNvPr id="0" name=""/>
-                    <pic:cNvPicPr/>
-                  </pic:nvPicPr>
-                  <pic:blipFill rotWithShape="1">
-                    <a:blip r:embed="rId9">
-                      <a:extLst>
-                        <a:ext uri="{28A0092B-C50C-407E-A947-70E740481C1C}">
-                          <a14:useLocalDpi xmlns:a14="http://schemas.microsoft.com/office/drawing/2010/main" val="0"/>
-                        </a:ext>
-                      </a:extLst>
-                    </a:blip>
-                    <a:srcRect l="34425" t="27325" r="47747" b="9788"/>
-                    <a:stretch/>
-                  </pic:blipFill>
-                  <pic:spPr bwMode="auto">
-                    <a:xfrm>
-                      <a:off x="0" y="0"/>
-                      <a:ext cx="2540000" cy="4775200"/>
-                    </a:xfrm>
-                    <a:prstGeom prst="rect">
-                      <a:avLst/>
-                    </a:prstGeom>
-                    <a:ln>
-                      <a:noFill/>
-                    </a:ln>
-                    <a:extLst>
-                      <a:ext uri="{53640926-AAD7-44D8-BBD7-CCE9431645EC}">
-                        <a14:shadowObscured xmlns:a14="http://schemas.microsoft.com/office/drawing/2010/main"/>
-                      </a:ext>
-                    </a:extLst>
-                  </pic:spPr>
-                </pic:pic>
-              </a:graphicData>
-            </a:graphic>
-            <wp14:sizeRelH relativeFrom="page">
-              <wp14:pctWidth>0</wp14:pctWidth>
-            </wp14:sizeRelH>
-            <wp14:sizeRelV relativeFrom="page">
-              <wp14:pctHeight>0</wp14:pctHeight>
-            </wp14:sizeRelV>
-          </wp:anchor>
-        </w:drawing>
-      </w:r>
-      <w:r>
-        <w:t>Registrierungsformular</w:t>
-      </w:r>
-    </w:p>
-    <w:p>
-      <w:pPr>
-        <w:rPr>
-          <w:b/>
-        </w:rPr>
-      </w:pPr>
     </w:p>
     <w:p>
       <w:pPr>
@@ -201,6 +128,12 @@
         </w:rPr>
         <w:t>Sofern man neu ist, kann man sich neu registrieren</w:t>
       </w:r>
+      <w:r>
+        <w:rPr>
+          <w:sz w:val="28"/>
+        </w:rPr>
+        <w:t>. Hierbei muss den AGBs zugestimmt werden.</w:t>
+      </w:r>
     </w:p>
     <w:p>
       <w:r>
@@ -214,6 +147,12 @@
       <w:r>
         <w:lastRenderedPageBreak/>
         <w:t>Startseite</w:t>
+      </w:r>
+      <w:r>
+        <w:t xml:space="preserve"> </w:t>
+      </w:r>
+      <w:r>
+        <w:t>(mobil)</w:t>
       </w:r>
     </w:p>
     <w:p>
@@ -227,7 +166,7 @@
         <mc:AlternateContent>
           <mc:Choice Requires="wps">
             <w:drawing>
-              <wp:anchor distT="0" distB="0" distL="114300" distR="114300" simplePos="0" relativeHeight="251664384" behindDoc="0" locked="0" layoutInCell="1" allowOverlap="1" wp14:anchorId="456F0240" wp14:editId="4EB6379A">
+              <wp:anchor distT="0" distB="0" distL="114300" distR="114300" simplePos="0" relativeHeight="251664384" behindDoc="0" locked="0" layoutInCell="1" allowOverlap="1" wp14:anchorId="20392E6A" wp14:editId="4CB64A7C">
                 <wp:simplePos x="0" y="0"/>
                 <wp:positionH relativeFrom="column">
                   <wp:posOffset>5462905</wp:posOffset>
@@ -297,7 +236,56 @@
                                 <w:sz w:val="28"/>
                                 <w:szCs w:val="28"/>
                               </w:rPr>
-                              <w:t>Zwischen Neuigkeiten und Forum kann mit einem Wischen oder einem anderem Element gewechselt werden</w:t>
+                              <w:t xml:space="preserve">Zwischen </w:t>
+                            </w:r>
+                            <w:r>
+                              <w:rPr>
+                                <w:sz w:val="28"/>
+                                <w:szCs w:val="28"/>
+                              </w:rPr>
+                              <w:t xml:space="preserve">den einzelnen </w:t>
+                            </w:r>
+                            <w:r>
+                              <w:rPr>
+                                <w:sz w:val="28"/>
+                                <w:szCs w:val="28"/>
+                              </w:rPr>
+                              <w:t xml:space="preserve"> </w:t>
+                            </w:r>
+                            <w:r>
+                              <w:rPr>
+                                <w:sz w:val="28"/>
+                                <w:szCs w:val="28"/>
+                              </w:rPr>
+                              <w:t xml:space="preserve">Menüs </w:t>
+                            </w:r>
+                            <w:r>
+                              <w:rPr>
+                                <w:sz w:val="28"/>
+                                <w:szCs w:val="28"/>
+                              </w:rPr>
+                              <w:t>ka</w:t>
+                            </w:r>
+                            <w:r>
+                              <w:rPr>
+                                <w:sz w:val="28"/>
+                                <w:szCs w:val="28"/>
+                              </w:rPr>
+                              <w:t xml:space="preserve">nn mit einem Wischen oder Pfeilen </w:t>
+                            </w:r>
+                            <w:r>
+                              <w:rPr>
+                                <w:sz w:val="28"/>
+                                <w:szCs w:val="28"/>
+                              </w:rPr>
+                              <w:t>gewechselt werden</w:t>
+                            </w:r>
+                            <w:r>
+                              <w:rPr>
+                                <w:sz w:val="28"/>
+                                <w:szCs w:val="28"/>
+                              </w:rPr>
+                              <w:t>. Ferner wird dieses Menü eine Slideshow sein.</w:t>
                             </w:r>
                           </w:p>
                           <w:p>
@@ -315,7 +303,21 @@
                                 <w:sz w:val="28"/>
                                 <w:szCs w:val="28"/>
                               </w:rPr>
-                              <w:t>An der Seite ist ein Menü zu finden</w:t>
+                              <w:t>An der</w:t>
+                            </w:r>
+                            <w:r>
+                              <w:rPr>
+                                <w:sz w:val="28"/>
+                                <w:szCs w:val="28"/>
+                              </w:rPr>
+                              <w:t xml:space="preserve"> linken</w:t>
+                            </w:r>
+                            <w:r>
+                              <w:rPr>
+                                <w:sz w:val="28"/>
+                                <w:szCs w:val="28"/>
+                              </w:rPr>
+                              <w:t xml:space="preserve"> Seite ist ein Menü zu finden</w:t>
                             </w:r>
                           </w:p>
                           <w:p>
@@ -385,7 +387,56 @@
                           <w:sz w:val="28"/>
                           <w:szCs w:val="28"/>
                         </w:rPr>
-                        <w:t>Zwischen Neuigkeiten und Forum kann mit einem Wischen oder einem anderem Element gewechselt werden</w:t>
+                        <w:t xml:space="preserve">Zwischen </w:t>
+                      </w:r>
+                      <w:r>
+                        <w:rPr>
+                          <w:sz w:val="28"/>
+                          <w:szCs w:val="28"/>
+                        </w:rPr>
+                        <w:t xml:space="preserve">den einzelnen </w:t>
+                      </w:r>
+                      <w:r>
+                        <w:rPr>
+                          <w:sz w:val="28"/>
+                          <w:szCs w:val="28"/>
+                        </w:rPr>
+                        <w:t xml:space="preserve"> </w:t>
+                      </w:r>
+                      <w:r>
+                        <w:rPr>
+                          <w:sz w:val="28"/>
+                          <w:szCs w:val="28"/>
+                        </w:rPr>
+                        <w:t xml:space="preserve">Menüs </w:t>
+                      </w:r>
+                      <w:r>
+                        <w:rPr>
+                          <w:sz w:val="28"/>
+                          <w:szCs w:val="28"/>
+                        </w:rPr>
+                        <w:t>ka</w:t>
+                      </w:r>
+                      <w:r>
+                        <w:rPr>
+                          <w:sz w:val="28"/>
+                          <w:szCs w:val="28"/>
+                        </w:rPr>
+                        <w:t xml:space="preserve">nn mit einem Wischen oder Pfeilen </w:t>
+                      </w:r>
+                      <w:r>
+                        <w:rPr>
+                          <w:sz w:val="28"/>
+                          <w:szCs w:val="28"/>
+                        </w:rPr>
+                        <w:t>gewechselt werden</w:t>
+                      </w:r>
+                      <w:r>
+                        <w:rPr>
+                          <w:sz w:val="28"/>
+                          <w:szCs w:val="28"/>
+                        </w:rPr>
+                        <w:t>. Ferner wird dieses Menü eine Slideshow sein.</w:t>
                       </w:r>
                     </w:p>
                     <w:p>
@@ -403,7 +454,21 @@
                           <w:sz w:val="28"/>
                           <w:szCs w:val="28"/>
                         </w:rPr>
-                        <w:t>An der Seite ist ein Menü zu finden</w:t>
+                        <w:t>An der</w:t>
+                      </w:r>
+                      <w:r>
+                        <w:rPr>
+                          <w:sz w:val="28"/>
+                          <w:szCs w:val="28"/>
+                        </w:rPr>
+                        <w:t xml:space="preserve"> linken</w:t>
+                      </w:r>
+                      <w:r>
+                        <w:rPr>
+                          <w:sz w:val="28"/>
+                          <w:szCs w:val="28"/>
+                        </w:rPr>
+                        <w:t xml:space="preserve"> Seite ist ein Menü zu finden</w:t>
                       </w:r>
                     </w:p>
                     <w:p>
@@ -431,7 +496,7 @@
           <w:lang w:eastAsia="de-DE"/>
         </w:rPr>
         <w:drawing>
-          <wp:anchor distT="0" distB="0" distL="114300" distR="114300" simplePos="0" relativeHeight="251661312" behindDoc="1" locked="0" layoutInCell="1" allowOverlap="1" wp14:anchorId="654542CE" wp14:editId="2D20C4E2">
+          <wp:anchor distT="0" distB="0" distL="114300" distR="114300" simplePos="0" relativeHeight="251661312" behindDoc="1" locked="0" layoutInCell="1" allowOverlap="1" wp14:anchorId="085456CF" wp14:editId="2692FBEC">
             <wp:simplePos x="0" y="0"/>
             <wp:positionH relativeFrom="column">
               <wp:posOffset>2783205</wp:posOffset>
@@ -462,7 +527,7 @@
                     <pic:cNvPicPr/>
                   </pic:nvPicPr>
                   <pic:blipFill rotWithShape="1">
-                    <a:blip r:embed="rId10">
+                    <a:blip r:embed="rId9">
                       <a:extLst>
                         <a:ext uri="{28A0092B-C50C-407E-A947-70E740481C1C}">
                           <a14:useLocalDpi xmlns:a14="http://schemas.microsoft.com/office/drawing/2010/main" val="0"/>
@@ -507,7 +572,7 @@
           <w:lang w:eastAsia="de-DE"/>
         </w:rPr>
         <w:drawing>
-          <wp:inline distT="0" distB="0" distL="0" distR="0" wp14:anchorId="5D2DE918" wp14:editId="45541323">
+          <wp:inline distT="0" distB="0" distL="0" distR="0" wp14:anchorId="6FD75377" wp14:editId="32A9E80E">
             <wp:extent cx="2503842" cy="4343400"/>
             <wp:effectExtent l="0" t="0" r="0" b="0"/>
             <wp:docPr id="11" name="Grafik 11"/>
@@ -522,7 +587,7 @@
                     <pic:cNvPicPr/>
                   </pic:nvPicPr>
                   <pic:blipFill rotWithShape="1">
-                    <a:blip r:embed="rId11"/>
+                    <a:blip r:embed="rId10"/>
                     <a:srcRect l="27873" t="23155" r="51223" b="8805"/>
                     <a:stretch/>
                   </pic:blipFill>
@@ -594,7 +659,7 @@
         </w:rPr>
         <w:lastRenderedPageBreak/>
         <w:drawing>
-          <wp:anchor distT="0" distB="0" distL="114300" distR="114300" simplePos="0" relativeHeight="251669504" behindDoc="1" locked="0" layoutInCell="1" allowOverlap="1" wp14:anchorId="35C8735E" wp14:editId="65FEB470">
+          <wp:anchor distT="0" distB="0" distL="114300" distR="114300" simplePos="0" relativeHeight="251669504" behindDoc="1" locked="0" layoutInCell="1" allowOverlap="1" wp14:anchorId="3B382340" wp14:editId="73AD10A2">
             <wp:simplePos x="0" y="0"/>
             <wp:positionH relativeFrom="column">
               <wp:posOffset>6656705</wp:posOffset>
@@ -625,7 +690,7 @@
                     <pic:cNvPicPr/>
                   </pic:nvPicPr>
                   <pic:blipFill rotWithShape="1">
-                    <a:blip r:embed="rId12">
+                    <a:blip r:embed="rId11">
                       <a:extLst>
                         <a:ext uri="{28A0092B-C50C-407E-A947-70E740481C1C}">
                           <a14:useLocalDpi xmlns:a14="http://schemas.microsoft.com/office/drawing/2010/main" val="0"/>
@@ -670,7 +735,7 @@
           <w:lang w:eastAsia="de-DE"/>
         </w:rPr>
         <w:drawing>
-          <wp:anchor distT="0" distB="0" distL="114300" distR="114300" simplePos="0" relativeHeight="251666432" behindDoc="1" locked="0" layoutInCell="1" allowOverlap="1" wp14:anchorId="775D1DFA" wp14:editId="4A53F23C">
+          <wp:anchor distT="0" distB="0" distL="114300" distR="114300" simplePos="0" relativeHeight="251666432" behindDoc="1" locked="0" layoutInCell="1" allowOverlap="1" wp14:anchorId="51641481" wp14:editId="07738A3C">
             <wp:simplePos x="0" y="0"/>
             <wp:positionH relativeFrom="column">
               <wp:posOffset>4523105</wp:posOffset>
@@ -701,7 +766,7 @@
                     <pic:cNvPicPr/>
                   </pic:nvPicPr>
                   <pic:blipFill rotWithShape="1">
-                    <a:blip r:embed="rId13">
+                    <a:blip r:embed="rId12">
                       <a:extLst>
                         <a:ext uri="{28A0092B-C50C-407E-A947-70E740481C1C}">
                           <a14:useLocalDpi xmlns:a14="http://schemas.microsoft.com/office/drawing/2010/main" val="0"/>
@@ -746,7 +811,7 @@
           <w:lang w:eastAsia="de-DE"/>
         </w:rPr>
         <w:drawing>
-          <wp:anchor distT="0" distB="0" distL="114300" distR="114300" simplePos="0" relativeHeight="251667456" behindDoc="1" locked="0" layoutInCell="1" allowOverlap="1" wp14:anchorId="1180CFBA" wp14:editId="15ADC394">
+          <wp:anchor distT="0" distB="0" distL="114300" distR="114300" simplePos="0" relativeHeight="251667456" behindDoc="1" locked="0" layoutInCell="1" allowOverlap="1" wp14:anchorId="768ACC73" wp14:editId="45D261DF">
             <wp:simplePos x="0" y="0"/>
             <wp:positionH relativeFrom="column">
               <wp:posOffset>2262505</wp:posOffset>
@@ -777,7 +842,7 @@
                     <pic:cNvPicPr/>
                   </pic:nvPicPr>
                   <pic:blipFill rotWithShape="1">
-                    <a:blip r:embed="rId14">
+                    <a:blip r:embed="rId13">
                       <a:extLst>
                         <a:ext uri="{28A0092B-C50C-407E-A947-70E740481C1C}">
                           <a14:useLocalDpi xmlns:a14="http://schemas.microsoft.com/office/drawing/2010/main" val="0"/>
@@ -822,7 +887,7 @@
           <w:lang w:eastAsia="de-DE"/>
         </w:rPr>
         <w:drawing>
-          <wp:anchor distT="0" distB="0" distL="114300" distR="114300" simplePos="0" relativeHeight="251668480" behindDoc="1" locked="0" layoutInCell="1" allowOverlap="1" wp14:anchorId="4634B04D" wp14:editId="6E5C41E7">
+          <wp:anchor distT="0" distB="0" distL="114300" distR="114300" simplePos="0" relativeHeight="251668480" behindDoc="1" locked="0" layoutInCell="1" allowOverlap="1" wp14:anchorId="330178DC" wp14:editId="5A866963">
             <wp:simplePos x="0" y="0"/>
             <wp:positionH relativeFrom="column">
               <wp:posOffset>1905</wp:posOffset>
@@ -853,7 +918,7 @@
                     <pic:cNvPicPr/>
                   </pic:nvPicPr>
                   <pic:blipFill rotWithShape="1">
-                    <a:blip r:embed="rId15">
+                    <a:blip r:embed="rId14">
                       <a:extLst>
                         <a:ext uri="{28A0092B-C50C-407E-A947-70E740481C1C}">
                           <a14:useLocalDpi xmlns:a14="http://schemas.microsoft.com/office/drawing/2010/main" val="0"/>
@@ -895,8 +960,12 @@
       <w:r>
         <w:t>Forum</w:t>
       </w:r>
-      <w:bookmarkStart w:id="0" w:name="_GoBack"/>
-      <w:bookmarkEnd w:id="0"/>
+      <w:r>
+        <w:t xml:space="preserve"> </w:t>
+      </w:r>
+      <w:r>
+        <w:t>(mobil)</w:t>
+      </w:r>
     </w:p>
     <w:p>
       <w:pPr>
@@ -942,7 +1011,17 @@
           <w:szCs w:val="28"/>
           <w:lang w:eastAsia="de-DE"/>
         </w:rPr>
-        <w:t>Auf Ebene 3 sind die Beiträge zu den Themen zu finden. Auf der selbigen Seite, kann auch ein Beitrag neu erstellt werden. Ebene 4 beinhaltet den Beitrag an sich, sowie Antworten. Hier ist es möglich seine eigene Antwort zu verfassen.</w:t>
+        <w:lastRenderedPageBreak/>
+        <w:t>Auf Ebene 3 sind die Beiträge zu den Themen zu finden. Auf der selbigen Seite, kann auch ein Beitrag neu erstellt werden. Ebene 4 beinhaltet den Beitrag an sich, sowie Antworten. Hier ist es möglich se</w:t>
+      </w:r>
+      <w:r>
+        <w:rPr>
+          <w:noProof/>
+          <w:sz w:val="28"/>
+          <w:szCs w:val="28"/>
+          <w:lang w:eastAsia="de-DE"/>
+        </w:rPr>
+        <w:t>ine eigene Antwort zu verfassen, einen Beitrag zu bearbeiten (Stift) oder zu melden (Ausrufezeichen).</w:t>
       </w:r>
     </w:p>
     <w:p>
@@ -961,7 +1040,6 @@
           <w:szCs w:val="28"/>
           <w:lang w:eastAsia="de-DE"/>
         </w:rPr>
-        <w:lastRenderedPageBreak/>
         <w:t>Außer Acht wurde das Editieren und Löschen von Beiträgen gelassen. Ebene 2-4 haben eine Breadcrumb Navigation, um ohne große Probleme zwischen einzelnen Seiten zu wechseln</w:t>
       </w:r>
       <w:r>
@@ -990,18 +1068,50 @@
           <w:lang w:eastAsia="de-DE"/>
         </w:rPr>
       </w:pPr>
-      <w:r>
-        <w:rPr>
-          <w:noProof/>
-          <w:lang w:eastAsia="de-DE"/>
-        </w:rPr>
-        <w:br w:type="page"/>
-      </w:r>
     </w:p>
     <w:p>
       <w:pPr>
         <w:rPr>
           <w:noProof/>
+          <w:lang w:eastAsia="de-DE"/>
+        </w:rPr>
+      </w:pPr>
+      <w:r>
+        <w:rPr>
+          <w:noProof/>
+          <w:lang w:eastAsia="de-DE"/>
+        </w:rPr>
+        <w:br w:type="page"/>
+      </w:r>
+    </w:p>
+    <w:p>
+      <w:pPr>
+        <w:rPr>
+          <w:noProof/>
+          <w:lang w:eastAsia="de-DE"/>
+        </w:rPr>
+      </w:pPr>
+    </w:p>
+    <w:p>
+      <w:pPr>
+        <w:pStyle w:val="Titel"/>
+        <w:rPr>
+          <w:noProof/>
+          <w:lang w:eastAsia="de-DE"/>
+        </w:rPr>
+      </w:pPr>
+      <w:r>
+        <w:rPr>
+          <w:noProof/>
+          <w:lang w:eastAsia="de-DE"/>
+        </w:rPr>
+        <w:t>Startseite (Desktop)</w:t>
+      </w:r>
+    </w:p>
+    <w:p>
+      <w:pPr>
+        <w:rPr>
+          <w:noProof/>
           <w:sz w:val="28"/>
           <w:szCs w:val="28"/>
           <w:lang w:eastAsia="de-DE"/>
@@ -1012,11 +1122,26 @@
           <w:noProof/>
           <w:lang w:eastAsia="de-DE"/>
         </w:rPr>
-        <w:lastRenderedPageBreak/>
         <w:drawing>
-          <wp:inline distT="0" distB="0" distL="0" distR="0" wp14:anchorId="591CD432" wp14:editId="3AA49A66">
-            <wp:extent cx="7391400" cy="5236822"/>
-            <wp:effectExtent l="0" t="0" r="0" b="2540"/>
+          <wp:anchor distT="0" distB="0" distL="114300" distR="114300" simplePos="0" relativeHeight="251671552" behindDoc="1" locked="0" layoutInCell="1" allowOverlap="1" wp14:anchorId="7185D028" wp14:editId="358F7C87">
+            <wp:simplePos x="0" y="0"/>
+            <wp:positionH relativeFrom="column">
+              <wp:posOffset>1905</wp:posOffset>
+            </wp:positionH>
+            <wp:positionV relativeFrom="paragraph">
+              <wp:posOffset>142875</wp:posOffset>
+            </wp:positionV>
+            <wp:extent cx="7162800" cy="4991100"/>
+            <wp:effectExtent l="0" t="0" r="0" b="0"/>
+            <wp:wrapTight wrapText="bothSides">
+              <wp:wrapPolygon edited="0">
+                <wp:start x="0" y="0"/>
+                <wp:lineTo x="0" y="21518"/>
+                <wp:lineTo x="21543" y="21518"/>
+                <wp:lineTo x="21543" y="0"/>
+                <wp:lineTo x="0" y="0"/>
+              </wp:wrapPolygon>
+            </wp:wrapTight>
             <wp:docPr id="10" name="Grafik 10"/>
             <wp:cNvGraphicFramePr>
               <a:graphicFrameLocks xmlns:a="http://schemas.openxmlformats.org/drawingml/2006/main" noChangeAspect="1"/>
@@ -1029,14 +1154,20 @@
                     <pic:cNvPicPr/>
                   </pic:nvPicPr>
                   <pic:blipFill rotWithShape="1">
-                    <a:blip r:embed="rId16"/>
-                    <a:srcRect l="23405" t="21956" r="23910" b="8005"/>
+                    <a:blip r:embed="rId15">
+                      <a:extLst>
+                        <a:ext uri="{28A0092B-C50C-407E-A947-70E740481C1C}">
+                          <a14:useLocalDpi xmlns:a14="http://schemas.microsoft.com/office/drawing/2010/main" val="0"/>
+                        </a:ext>
+                      </a:extLst>
+                    </a:blip>
+                    <a:srcRect l="23405" t="25184" r="23910" b="8005"/>
                     <a:stretch/>
                   </pic:blipFill>
                   <pic:spPr bwMode="auto">
                     <a:xfrm>
                       <a:off x="0" y="0"/>
-                      <a:ext cx="7414711" cy="5253338"/>
+                      <a:ext cx="7162800" cy="4991100"/>
                     </a:xfrm>
                     <a:prstGeom prst="rect">
                       <a:avLst/>
@@ -1053,7 +1184,1489 @@
                 </pic:pic>
               </a:graphicData>
             </a:graphic>
-          </wp:inline>
+            <wp14:sizeRelH relativeFrom="page">
+              <wp14:pctWidth>0</wp14:pctWidth>
+            </wp14:sizeRelH>
+            <wp14:sizeRelV relativeFrom="page">
+              <wp14:pctHeight>0</wp14:pctHeight>
+            </wp14:sizeRelV>
+          </wp:anchor>
+        </w:drawing>
+      </w:r>
+      <w:r>
+        <w:rPr>
+          <w:noProof/>
+          <w:sz w:val="28"/>
+          <w:szCs w:val="28"/>
+          <w:lang w:eastAsia="de-DE"/>
+        </w:rPr>
+        <w:t xml:space="preserve">Die Desktopansicht ist in ein dreispaltiges Raster aufgeteilt. Elemente können, je nach Bedarf über 1, 2 oder 3 Spalten gehen. Vorteil an diesem Layout ist die </w:t>
+      </w:r>
+      <w:r>
+        <w:rPr>
+          <w:noProof/>
+          <w:sz w:val="28"/>
+          <w:szCs w:val="28"/>
+          <w:lang w:eastAsia="de-DE"/>
+        </w:rPr>
+        <w:t xml:space="preserve">gute </w:t>
+      </w:r>
+      <w:r>
+        <w:rPr>
+          <w:noProof/>
+          <w:sz w:val="28"/>
+          <w:szCs w:val="28"/>
+          <w:lang w:eastAsia="de-DE"/>
+        </w:rPr>
+        <w:t>Erweiterbarkeit</w:t>
+      </w:r>
+    </w:p>
+    <w:p>
+      <w:pPr>
+        <w:rPr>
+          <w:noProof/>
+          <w:sz w:val="28"/>
+          <w:szCs w:val="28"/>
+          <w:lang w:eastAsia="de-DE"/>
+        </w:rPr>
+      </w:pPr>
+    </w:p>
+    <w:p>
+      <w:pPr>
+        <w:rPr>
+          <w:noProof/>
+          <w:sz w:val="28"/>
+          <w:szCs w:val="28"/>
+          <w:lang w:eastAsia="de-DE"/>
+        </w:rPr>
+      </w:pPr>
+      <w:r>
+        <w:rPr>
+          <w:noProof/>
+          <w:sz w:val="28"/>
+          <w:szCs w:val="28"/>
+          <w:lang w:eastAsia="de-DE"/>
+        </w:rPr>
+        <w:t>Einloggen und Registrieren</w:t>
+      </w:r>
+      <w:r>
+        <w:rPr>
+          <w:noProof/>
+          <w:sz w:val="28"/>
+          <w:szCs w:val="28"/>
+          <w:lang w:eastAsia="de-DE"/>
+        </w:rPr>
+        <w:t xml:space="preserve"> gestalterisch </w:t>
+      </w:r>
+      <w:r>
+        <w:rPr>
+          <w:noProof/>
+          <w:sz w:val="28"/>
+          <w:szCs w:val="28"/>
+          <w:lang w:eastAsia="de-DE"/>
+        </w:rPr>
+        <w:t xml:space="preserve"> analog zu mobil</w:t>
+      </w:r>
+      <w:r>
+        <w:rPr>
+          <w:noProof/>
+          <w:sz w:val="28"/>
+          <w:szCs w:val="28"/>
+          <w:lang w:eastAsia="de-DE"/>
+        </w:rPr>
+        <w:t>er Ansicht</w:t>
+      </w:r>
+    </w:p>
+    <w:p>
+      <w:pPr>
+        <w:rPr>
+          <w:noProof/>
+          <w:lang w:eastAsia="de-DE"/>
+        </w:rPr>
+      </w:pPr>
+      <w:r>
+        <w:rPr>
+          <w:noProof/>
+          <w:lang w:eastAsia="de-DE"/>
+        </w:rPr>
+        <w:br w:type="page"/>
+      </w:r>
+    </w:p>
+    <w:p>
+      <w:pPr>
+        <w:pStyle w:val="Titel"/>
+        <w:rPr>
+          <w:noProof/>
+          <w:lang w:eastAsia="de-DE"/>
+        </w:rPr>
+      </w:pPr>
+      <w:r>
+        <w:rPr>
+          <w:noProof/>
+          <w:lang w:eastAsia="de-DE"/>
+        </w:rPr>
+        <w:lastRenderedPageBreak/>
+        <w:t>Ansicht Forum</w:t>
+      </w:r>
+      <w:r>
+        <w:rPr>
+          <w:noProof/>
+          <w:lang w:eastAsia="de-DE"/>
+        </w:rPr>
+        <w:t xml:space="preserve"> (Desktop)</w:t>
+      </w:r>
+    </w:p>
+    <w:p>
+      <w:pPr>
+        <w:rPr>
+          <w:noProof/>
+          <w:sz w:val="28"/>
+          <w:szCs w:val="28"/>
+          <w:lang w:eastAsia="de-DE"/>
+        </w:rPr>
+      </w:pPr>
+      <w:r>
+        <w:rPr>
+          <w:noProof/>
+        </w:rPr>
+        <mc:AlternateContent>
+          <mc:Choice Requires="wps">
+            <w:drawing>
+              <wp:anchor distT="0" distB="0" distL="114300" distR="114300" simplePos="0" relativeHeight="251685888" behindDoc="0" locked="0" layoutInCell="1" allowOverlap="1" wp14:anchorId="44E2A83E" wp14:editId="465D3DBF">
+                <wp:simplePos x="0" y="0"/>
+                <wp:positionH relativeFrom="column">
+                  <wp:posOffset>243205</wp:posOffset>
+                </wp:positionH>
+                <wp:positionV relativeFrom="paragraph">
+                  <wp:posOffset>2529205</wp:posOffset>
+                </wp:positionV>
+                <wp:extent cx="4140200" cy="635"/>
+                <wp:effectExtent l="0" t="0" r="0" b="0"/>
+                <wp:wrapTight wrapText="bothSides">
+                  <wp:wrapPolygon edited="0">
+                    <wp:start x="0" y="0"/>
+                    <wp:lineTo x="0" y="21600"/>
+                    <wp:lineTo x="21600" y="21600"/>
+                    <wp:lineTo x="21600" y="0"/>
+                  </wp:wrapPolygon>
+                </wp:wrapTight>
+                <wp:docPr id="21" name="Textfeld 21"/>
+                <wp:cNvGraphicFramePr/>
+                <a:graphic xmlns:a="http://schemas.openxmlformats.org/drawingml/2006/main">
+                  <a:graphicData uri="http://schemas.microsoft.com/office/word/2010/wordprocessingShape">
+                    <wps:wsp>
+                      <wps:cNvSpPr txBox="1"/>
+                      <wps:spPr>
+                        <a:xfrm>
+                          <a:off x="0" y="0"/>
+                          <a:ext cx="4140200" cy="635"/>
+                        </a:xfrm>
+                        <a:prstGeom prst="rect">
+                          <a:avLst/>
+                        </a:prstGeom>
+                        <a:solidFill>
+                          <a:prstClr val="white"/>
+                        </a:solidFill>
+                        <a:ln>
+                          <a:noFill/>
+                        </a:ln>
+                        <a:effectLst/>
+                      </wps:spPr>
+                      <wps:txbx>
+                        <w:txbxContent>
+                          <w:p>
+                            <w:pPr>
+                              <w:rPr>
+                                <w:noProof/>
+                              </w:rPr>
+                            </w:pPr>
+                            <w:r>
+                              <w:t xml:space="preserve">Abbildung </w:t>
+                            </w:r>
+                            <w:r>
+                              <w:fldChar w:fldCharType="begin"/>
+                            </w:r>
+                            <w:r>
+                              <w:instrText xml:space="preserve"> SEQ Abbildung \* ARABIC </w:instrText>
+                            </w:r>
+                            <w:r>
+                              <w:fldChar w:fldCharType="separate"/>
+                            </w:r>
+                            <w:r>
+                              <w:rPr>
+                                <w:noProof/>
+                              </w:rPr>
+                              <w:t>1</w:t>
+                            </w:r>
+                            <w:r>
+                              <w:fldChar w:fldCharType="end"/>
+                            </w:r>
+                            <w:r>
+                              <w:t>: Startseite des Forums, Übersicht Themenbereiche</w:t>
+                            </w:r>
+                          </w:p>
+                        </w:txbxContent>
+                      </wps:txbx>
+                      <wps:bodyPr rot="0" spcFirstLastPara="0" vertOverflow="overflow" horzOverflow="overflow" vert="horz" wrap="square" lIns="0" tIns="0" rIns="0" bIns="0" numCol="1" spcCol="0" rtlCol="0" fromWordArt="0" anchor="t" anchorCtr="0" forceAA="0" compatLnSpc="1">
+                        <a:prstTxWarp prst="textNoShape">
+                          <a:avLst/>
+                        </a:prstTxWarp>
+                        <a:spAutoFit/>
+                      </wps:bodyPr>
+                    </wps:wsp>
+                  </a:graphicData>
+                </a:graphic>
+              </wp:anchor>
+            </w:drawing>
+          </mc:Choice>
+          <mc:Fallback>
+            <w:pict>
+              <v:shape id="Textfeld 21" o:spid="_x0000_s1027" type="#_x0000_t202" style="position:absolute;margin-left:19.15pt;margin-top:199.15pt;width:326pt;height:.05pt;z-index:251685888;visibility:visible;mso-wrap-style:square;mso-wrap-distance-left:9pt;mso-wrap-distance-top:0;mso-wrap-distance-right:9pt;mso-wrap-distance-bottom:0;mso-position-horizontal:absolute;mso-position-horizontal-relative:text;mso-position-vertical:absolute;mso-position-vertical-relative:text;v-text-anchor:top" o:gfxdata="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" stroked="f">
+                <v:textbox style="mso-fit-shape-to-text:t" inset="0,0,0,0">
+                  <w:txbxContent>
+                    <w:p>
+                      <w:pPr>
+                        <w:rPr>
+                          <w:noProof/>
+                        </w:rPr>
+                      </w:pPr>
+                      <w:r>
+                        <w:t xml:space="preserve">Abbildung </w:t>
+                      </w:r>
+                      <w:r>
+                        <w:fldChar w:fldCharType="begin"/>
+                      </w:r>
+                      <w:r>
+                        <w:instrText xml:space="preserve"> SEQ Abbildung \* ARABIC </w:instrText>
+                      </w:r>
+                      <w:r>
+                        <w:fldChar w:fldCharType="separate"/>
+                      </w:r>
+                      <w:r>
+                        <w:rPr>
+                          <w:noProof/>
+                        </w:rPr>
+                        <w:t>1</w:t>
+                      </w:r>
+                      <w:r>
+                        <w:fldChar w:fldCharType="end"/>
+                      </w:r>
+                      <w:r>
+                        <w:t>: Startseite des Forums, Übersicht Themenbereiche</w:t>
+                      </w:r>
+                    </w:p>
+                  </w:txbxContent>
+                </v:textbox>
+                <w10:wrap type="tight"/>
+              </v:shape>
+            </w:pict>
+          </mc:Fallback>
+        </mc:AlternateContent>
+      </w:r>
+      <w:r>
+        <w:rPr>
+          <w:noProof/>
+          <w:lang w:eastAsia="de-DE"/>
+        </w:rPr>
+        <w:drawing>
+          <wp:anchor distT="0" distB="0" distL="114300" distR="114300" simplePos="0" relativeHeight="251673600" behindDoc="1" locked="0" layoutInCell="1" allowOverlap="1" wp14:anchorId="58552ED5" wp14:editId="56F298D0">
+            <wp:simplePos x="0" y="0"/>
+            <wp:positionH relativeFrom="column">
+              <wp:posOffset>243205</wp:posOffset>
+            </wp:positionH>
+            <wp:positionV relativeFrom="paragraph">
+              <wp:posOffset>8255</wp:posOffset>
+            </wp:positionV>
+            <wp:extent cx="4140200" cy="2463800"/>
+            <wp:effectExtent l="0" t="0" r="0" b="0"/>
+            <wp:wrapTight wrapText="bothSides">
+              <wp:wrapPolygon edited="0">
+                <wp:start x="0" y="0"/>
+                <wp:lineTo x="0" y="21377"/>
+                <wp:lineTo x="21467" y="21377"/>
+                <wp:lineTo x="21467" y="0"/>
+                <wp:lineTo x="0" y="0"/>
+              </wp:wrapPolygon>
+            </wp:wrapTight>
+            <wp:docPr id="13" name="Grafik 13"/>
+            <wp:cNvGraphicFramePr>
+              <a:graphicFrameLocks xmlns:a="http://schemas.openxmlformats.org/drawingml/2006/main" noChangeAspect="1"/>
+            </wp:cNvGraphicFramePr>
+            <a:graphic xmlns:a="http://schemas.openxmlformats.org/drawingml/2006/main">
+              <a:graphicData uri="http://schemas.openxmlformats.org/drawingml/2006/picture">
+                <pic:pic xmlns:pic="http://schemas.openxmlformats.org/drawingml/2006/picture">
+                  <pic:nvPicPr>
+                    <pic:cNvPr id="0" name=""/>
+                    <pic:cNvPicPr/>
+                  </pic:nvPicPr>
+                  <pic:blipFill rotWithShape="1">
+                    <a:blip r:embed="rId16">
+                      <a:extLst>
+                        <a:ext uri="{28A0092B-C50C-407E-A947-70E740481C1C}">
+                          <a14:useLocalDpi xmlns:a14="http://schemas.microsoft.com/office/drawing/2010/main" val="0"/>
+                        </a:ext>
+                      </a:extLst>
+                    </a:blip>
+                    <a:srcRect l="24480" t="27147" r="27624" b="13189"/>
+                    <a:stretch/>
+                  </pic:blipFill>
+                  <pic:spPr bwMode="auto">
+                    <a:xfrm>
+                      <a:off x="0" y="0"/>
+                      <a:ext cx="4140200" cy="2463800"/>
+                    </a:xfrm>
+                    <a:prstGeom prst="rect">
+                      <a:avLst/>
+                    </a:prstGeom>
+                    <a:ln>
+                      <a:noFill/>
+                    </a:ln>
+                    <a:extLst>
+                      <a:ext uri="{53640926-AAD7-44D8-BBD7-CCE9431645EC}">
+                        <a14:shadowObscured xmlns:a14="http://schemas.microsoft.com/office/drawing/2010/main"/>
+                      </a:ext>
+                    </a:extLst>
+                  </pic:spPr>
+                </pic:pic>
+              </a:graphicData>
+            </a:graphic>
+            <wp14:sizeRelH relativeFrom="page">
+              <wp14:pctWidth>0</wp14:pctWidth>
+            </wp14:sizeRelH>
+            <wp14:sizeRelV relativeFrom="page">
+              <wp14:pctHeight>0</wp14:pctHeight>
+            </wp14:sizeRelV>
+          </wp:anchor>
+        </w:drawing>
+      </w:r>
+      <w:r>
+        <w:rPr>
+          <w:noProof/>
+        </w:rPr>
+        <mc:AlternateContent>
+          <mc:Choice Requires="wps">
+            <w:drawing>
+              <wp:anchor distT="0" distB="0" distL="114300" distR="114300" simplePos="0" relativeHeight="251683840" behindDoc="0" locked="0" layoutInCell="1" allowOverlap="1" wp14:anchorId="16B3499A" wp14:editId="771B485F">
+                <wp:simplePos x="0" y="0"/>
+                <wp:positionH relativeFrom="column">
+                  <wp:posOffset>4561205</wp:posOffset>
+                </wp:positionH>
+                <wp:positionV relativeFrom="paragraph">
+                  <wp:posOffset>2338705</wp:posOffset>
+                </wp:positionV>
+                <wp:extent cx="4174490" cy="635"/>
+                <wp:effectExtent l="0" t="0" r="0" b="0"/>
+                <wp:wrapTight wrapText="bothSides">
+                  <wp:wrapPolygon edited="0">
+                    <wp:start x="0" y="0"/>
+                    <wp:lineTo x="0" y="21600"/>
+                    <wp:lineTo x="21600" y="21600"/>
+                    <wp:lineTo x="21600" y="0"/>
+                  </wp:wrapPolygon>
+                </wp:wrapTight>
+                <wp:docPr id="20" name="Textfeld 20"/>
+                <wp:cNvGraphicFramePr/>
+                <a:graphic xmlns:a="http://schemas.openxmlformats.org/drawingml/2006/main">
+                  <a:graphicData uri="http://schemas.microsoft.com/office/word/2010/wordprocessingShape">
+                    <wps:wsp>
+                      <wps:cNvSpPr txBox="1"/>
+                      <wps:spPr>
+                        <a:xfrm>
+                          <a:off x="0" y="0"/>
+                          <a:ext cx="4174490" cy="635"/>
+                        </a:xfrm>
+                        <a:prstGeom prst="rect">
+                          <a:avLst/>
+                        </a:prstGeom>
+                        <a:solidFill>
+                          <a:prstClr val="white"/>
+                        </a:solidFill>
+                        <a:ln>
+                          <a:noFill/>
+                        </a:ln>
+                        <a:effectLst/>
+                      </wps:spPr>
+                      <wps:txbx>
+                        <w:txbxContent>
+                          <w:p>
+                            <w:pPr>
+                              <w:rPr>
+                                <w:noProof/>
+                              </w:rPr>
+                            </w:pPr>
+                            <w:r>
+                              <w:t xml:space="preserve">Abbildung </w:t>
+                            </w:r>
+                            <w:r>
+                              <w:fldChar w:fldCharType="begin"/>
+                            </w:r>
+                            <w:r>
+                              <w:instrText xml:space="preserve"> SEQ Abbildung \* ARABIC </w:instrText>
+                            </w:r>
+                            <w:r>
+                              <w:fldChar w:fldCharType="separate"/>
+                            </w:r>
+                            <w:r>
+                              <w:rPr>
+                                <w:noProof/>
+                              </w:rPr>
+                              <w:t>2</w:t>
+                            </w:r>
+                            <w:r>
+                              <w:fldChar w:fldCharType="end"/>
+                            </w:r>
+                            <w:r>
+                              <w:t>: Übersicht über Module</w:t>
+                            </w:r>
+                          </w:p>
+                        </w:txbxContent>
+                      </wps:txbx>
+                      <wps:bodyPr rot="0" spcFirstLastPara="0" vertOverflow="overflow" horzOverflow="overflow" vert="horz" wrap="square" lIns="0" tIns="0" rIns="0" bIns="0" numCol="1" spcCol="0" rtlCol="0" fromWordArt="0" anchor="t" anchorCtr="0" forceAA="0" compatLnSpc="1">
+                        <a:prstTxWarp prst="textNoShape">
+                          <a:avLst/>
+                        </a:prstTxWarp>
+                        <a:spAutoFit/>
+                      </wps:bodyPr>
+                    </wps:wsp>
+                  </a:graphicData>
+                </a:graphic>
+              </wp:anchor>
+            </w:drawing>
+          </mc:Choice>
+          <mc:Fallback>
+            <w:pict>
+              <v:shape id="Textfeld 20" o:spid="_x0000_s1028" type="#_x0000_t202" style="position:absolute;margin-left:359.15pt;margin-top:184.15pt;width:328.7pt;height:.05pt;z-index:251683840;visibility:visible;mso-wrap-style:square;mso-wrap-distance-left:9pt;mso-wrap-distance-top:0;mso-wrap-distance-right:9pt;mso-wrap-distance-bottom:0;mso-position-horizontal:absolute;mso-position-horizontal-relative:text;mso-position-vertical:absolute;mso-position-vertical-relative:text;v-text-anchor:top" o:gfxdata="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" stroked="f">
+                <v:textbox style="mso-fit-shape-to-text:t" inset="0,0,0,0">
+                  <w:txbxContent>
+                    <w:p>
+                      <w:pPr>
+                        <w:rPr>
+                          <w:noProof/>
+                        </w:rPr>
+                      </w:pPr>
+                      <w:r>
+                        <w:t xml:space="preserve">Abbildung </w:t>
+                      </w:r>
+                      <w:r>
+                        <w:fldChar w:fldCharType="begin"/>
+                      </w:r>
+                      <w:r>
+                        <w:instrText xml:space="preserve"> SEQ Abbildung \* ARABIC </w:instrText>
+                      </w:r>
+                      <w:r>
+                        <w:fldChar w:fldCharType="separate"/>
+                      </w:r>
+                      <w:r>
+                        <w:rPr>
+                          <w:noProof/>
+                        </w:rPr>
+                        <w:t>2</w:t>
+                      </w:r>
+                      <w:r>
+                        <w:fldChar w:fldCharType="end"/>
+                      </w:r>
+                      <w:r>
+                        <w:t>: Übersicht über Module</w:t>
+                      </w:r>
+                    </w:p>
+                  </w:txbxContent>
+                </v:textbox>
+                <w10:wrap type="tight"/>
+              </v:shape>
+            </w:pict>
+          </mc:Fallback>
+        </mc:AlternateContent>
+      </w:r>
+      <w:r>
+        <w:rPr>
+          <w:noProof/>
+          <w:lang w:eastAsia="de-DE"/>
+        </w:rPr>
+        <w:drawing>
+          <wp:anchor distT="0" distB="0" distL="114300" distR="114300" simplePos="0" relativeHeight="251674624" behindDoc="1" locked="0" layoutInCell="1" allowOverlap="1" wp14:anchorId="6CB463E3" wp14:editId="5F68F393">
+            <wp:simplePos x="0" y="0"/>
+            <wp:positionH relativeFrom="column">
+              <wp:posOffset>4561205</wp:posOffset>
+            </wp:positionH>
+            <wp:positionV relativeFrom="paragraph">
+              <wp:posOffset>20955</wp:posOffset>
+            </wp:positionV>
+            <wp:extent cx="4174490" cy="2260600"/>
+            <wp:effectExtent l="0" t="0" r="0" b="6350"/>
+            <wp:wrapTight wrapText="bothSides">
+              <wp:wrapPolygon edited="0">
+                <wp:start x="0" y="0"/>
+                <wp:lineTo x="0" y="21479"/>
+                <wp:lineTo x="21488" y="21479"/>
+                <wp:lineTo x="21488" y="0"/>
+                <wp:lineTo x="0" y="0"/>
+              </wp:wrapPolygon>
+            </wp:wrapTight>
+            <wp:docPr id="14" name="Grafik 14"/>
+            <wp:cNvGraphicFramePr>
+              <a:graphicFrameLocks xmlns:a="http://schemas.openxmlformats.org/drawingml/2006/main" noChangeAspect="1"/>
+            </wp:cNvGraphicFramePr>
+            <a:graphic xmlns:a="http://schemas.openxmlformats.org/drawingml/2006/main">
+              <a:graphicData uri="http://schemas.openxmlformats.org/drawingml/2006/picture">
+                <pic:pic xmlns:pic="http://schemas.openxmlformats.org/drawingml/2006/picture">
+                  <pic:nvPicPr>
+                    <pic:cNvPr id="0" name=""/>
+                    <pic:cNvPicPr/>
+                  </pic:nvPicPr>
+                  <pic:blipFill rotWithShape="1">
+                    <a:blip r:embed="rId17">
+                      <a:extLst>
+                        <a:ext uri="{28A0092B-C50C-407E-A947-70E740481C1C}">
+                          <a14:useLocalDpi xmlns:a14="http://schemas.microsoft.com/office/drawing/2010/main" val="0"/>
+                        </a:ext>
+                      </a:extLst>
+                    </a:blip>
+                    <a:srcRect l="24468" t="27546" r="27447" b="20590"/>
+                    <a:stretch/>
+                  </pic:blipFill>
+                  <pic:spPr bwMode="auto">
+                    <a:xfrm>
+                      <a:off x="0" y="0"/>
+                      <a:ext cx="4174490" cy="2260600"/>
+                    </a:xfrm>
+                    <a:prstGeom prst="rect">
+                      <a:avLst/>
+                    </a:prstGeom>
+                    <a:ln>
+                      <a:noFill/>
+                    </a:ln>
+                    <a:extLst>
+                      <a:ext uri="{53640926-AAD7-44D8-BBD7-CCE9431645EC}">
+                        <a14:shadowObscured xmlns:a14="http://schemas.microsoft.com/office/drawing/2010/main"/>
+                      </a:ext>
+                    </a:extLst>
+                  </pic:spPr>
+                </pic:pic>
+              </a:graphicData>
+            </a:graphic>
+            <wp14:sizeRelH relativeFrom="page">
+              <wp14:pctWidth>0</wp14:pctWidth>
+            </wp14:sizeRelH>
+            <wp14:sizeRelV relativeFrom="page">
+              <wp14:pctHeight>0</wp14:pctHeight>
+            </wp14:sizeRelV>
+          </wp:anchor>
+        </w:drawing>
+      </w:r>
+    </w:p>
+    <w:p>
+      <w:pPr>
+        <w:rPr>
+          <w:noProof/>
+          <w:lang w:eastAsia="de-DE"/>
+        </w:rPr>
+      </w:pPr>
+      <w:r>
+        <w:rPr>
+          <w:noProof/>
+        </w:rPr>
+        <mc:AlternateContent>
+          <mc:Choice Requires="wps">
+            <w:drawing>
+              <wp:anchor distT="0" distB="0" distL="114300" distR="114300" simplePos="0" relativeHeight="251681792" behindDoc="0" locked="0" layoutInCell="1" allowOverlap="1" wp14:anchorId="301575BA" wp14:editId="42521DDD">
+                <wp:simplePos x="0" y="0"/>
+                <wp:positionH relativeFrom="column">
+                  <wp:posOffset>243205</wp:posOffset>
+                </wp:positionH>
+                <wp:positionV relativeFrom="paragraph">
+                  <wp:posOffset>5099050</wp:posOffset>
+                </wp:positionV>
+                <wp:extent cx="4140200" cy="635"/>
+                <wp:effectExtent l="0" t="0" r="0" b="0"/>
+                <wp:wrapTight wrapText="bothSides">
+                  <wp:wrapPolygon edited="0">
+                    <wp:start x="0" y="0"/>
+                    <wp:lineTo x="0" y="21600"/>
+                    <wp:lineTo x="21600" y="21600"/>
+                    <wp:lineTo x="21600" y="0"/>
+                  </wp:wrapPolygon>
+                </wp:wrapTight>
+                <wp:docPr id="19" name="Textfeld 19"/>
+                <wp:cNvGraphicFramePr/>
+                <a:graphic xmlns:a="http://schemas.openxmlformats.org/drawingml/2006/main">
+                  <a:graphicData uri="http://schemas.microsoft.com/office/word/2010/wordprocessingShape">
+                    <wps:wsp>
+                      <wps:cNvSpPr txBox="1"/>
+                      <wps:spPr>
+                        <a:xfrm>
+                          <a:off x="0" y="0"/>
+                          <a:ext cx="4140200" cy="635"/>
+                        </a:xfrm>
+                        <a:prstGeom prst="rect">
+                          <a:avLst/>
+                        </a:prstGeom>
+                        <a:solidFill>
+                          <a:prstClr val="white"/>
+                        </a:solidFill>
+                        <a:ln>
+                          <a:noFill/>
+                        </a:ln>
+                        <a:effectLst/>
+                      </wps:spPr>
+                      <wps:txbx>
+                        <w:txbxContent>
+                          <w:p>
+                            <w:pPr>
+                              <w:rPr>
+                                <w:noProof/>
+                              </w:rPr>
+                            </w:pPr>
+                            <w:r>
+                              <w:t xml:space="preserve">Abbildung </w:t>
+                            </w:r>
+                            <w:r>
+                              <w:fldChar w:fldCharType="begin"/>
+                            </w:r>
+                            <w:r>
+                              <w:instrText xml:space="preserve"> SEQ Abbildung \* ARABIC </w:instrText>
+                            </w:r>
+                            <w:r>
+                              <w:fldChar w:fldCharType="separate"/>
+                            </w:r>
+                            <w:r>
+                              <w:rPr>
+                                <w:noProof/>
+                              </w:rPr>
+                              <w:t>3</w:t>
+                            </w:r>
+                            <w:r>
+                              <w:fldChar w:fldCharType="end"/>
+                            </w:r>
+                            <w:r>
+                              <w:t>: Übersicht über Beiträge</w:t>
+                            </w:r>
+                          </w:p>
+                        </w:txbxContent>
+                      </wps:txbx>
+                      <wps:bodyPr rot="0" spcFirstLastPara="0" vertOverflow="overflow" horzOverflow="overflow" vert="horz" wrap="square" lIns="0" tIns="0" rIns="0" bIns="0" numCol="1" spcCol="0" rtlCol="0" fromWordArt="0" anchor="t" anchorCtr="0" forceAA="0" compatLnSpc="1">
+                        <a:prstTxWarp prst="textNoShape">
+                          <a:avLst/>
+                        </a:prstTxWarp>
+                        <a:spAutoFit/>
+                      </wps:bodyPr>
+                    </wps:wsp>
+                  </a:graphicData>
+                </a:graphic>
+              </wp:anchor>
+            </w:drawing>
+          </mc:Choice>
+          <mc:Fallback>
+            <w:pict>
+              <v:shape id="Textfeld 19" o:spid="_x0000_s1029" type="#_x0000_t202" style="position:absolute;margin-left:19.15pt;margin-top:401.5pt;width:326pt;height:.05pt;z-index:251681792;visibility:visible;mso-wrap-style:square;mso-wrap-distance-left:9pt;mso-wrap-distance-top:0;mso-wrap-distance-right:9pt;mso-wrap-distance-bottom:0;mso-position-horizontal:absolute;mso-position-horizontal-relative:text;mso-position-vertical:absolute;mso-position-vertical-relative:text;v-text-anchor:top" o:gfxdata="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" stroked="f">
+                <v:textbox style="mso-fit-shape-to-text:t" inset="0,0,0,0">
+                  <w:txbxContent>
+                    <w:p>
+                      <w:pPr>
+                        <w:rPr>
+                          <w:noProof/>
+                        </w:rPr>
+                      </w:pPr>
+                      <w:r>
+                        <w:t xml:space="preserve">Abbildung </w:t>
+                      </w:r>
+                      <w:r>
+                        <w:fldChar w:fldCharType="begin"/>
+                      </w:r>
+                      <w:r>
+                        <w:instrText xml:space="preserve"> SEQ Abbildung \* ARABIC </w:instrText>
+                      </w:r>
+                      <w:r>
+                        <w:fldChar w:fldCharType="separate"/>
+                      </w:r>
+                      <w:r>
+                        <w:rPr>
+                          <w:noProof/>
+                        </w:rPr>
+                        <w:t>3</w:t>
+                      </w:r>
+                      <w:r>
+                        <w:fldChar w:fldCharType="end"/>
+                      </w:r>
+                      <w:r>
+                        <w:t>: Übersicht über Beiträge</w:t>
+                      </w:r>
+                    </w:p>
+                  </w:txbxContent>
+                </v:textbox>
+                <w10:wrap type="tight"/>
+              </v:shape>
+            </w:pict>
+          </mc:Fallback>
+        </mc:AlternateContent>
+      </w:r>
+      <w:r>
+        <w:rPr>
+          <w:noProof/>
+          <w:lang w:eastAsia="de-DE"/>
+        </w:rPr>
+        <w:drawing>
+          <wp:anchor distT="0" distB="0" distL="114300" distR="114300" simplePos="0" relativeHeight="251675648" behindDoc="1" locked="0" layoutInCell="1" allowOverlap="1" wp14:anchorId="0F36E6BA" wp14:editId="483E343A">
+            <wp:simplePos x="0" y="0"/>
+            <wp:positionH relativeFrom="column">
+              <wp:posOffset>243205</wp:posOffset>
+            </wp:positionH>
+            <wp:positionV relativeFrom="paragraph">
+              <wp:posOffset>2527300</wp:posOffset>
+            </wp:positionV>
+            <wp:extent cx="4140200" cy="2514600"/>
+            <wp:effectExtent l="0" t="0" r="0" b="0"/>
+            <wp:wrapTight wrapText="bothSides">
+              <wp:wrapPolygon edited="0">
+                <wp:start x="0" y="0"/>
+                <wp:lineTo x="0" y="21436"/>
+                <wp:lineTo x="21467" y="21436"/>
+                <wp:lineTo x="21467" y="0"/>
+                <wp:lineTo x="0" y="0"/>
+              </wp:wrapPolygon>
+            </wp:wrapTight>
+            <wp:docPr id="15" name="Grafik 15"/>
+            <wp:cNvGraphicFramePr>
+              <a:graphicFrameLocks xmlns:a="http://schemas.openxmlformats.org/drawingml/2006/main" noChangeAspect="1"/>
+            </wp:cNvGraphicFramePr>
+            <a:graphic xmlns:a="http://schemas.openxmlformats.org/drawingml/2006/main">
+              <a:graphicData uri="http://schemas.openxmlformats.org/drawingml/2006/picture">
+                <pic:pic xmlns:pic="http://schemas.openxmlformats.org/drawingml/2006/picture">
+                  <pic:nvPicPr>
+                    <pic:cNvPr id="0" name=""/>
+                    <pic:cNvPicPr/>
+                  </pic:nvPicPr>
+                  <pic:blipFill rotWithShape="1">
+                    <a:blip r:embed="rId18">
+                      <a:extLst>
+                        <a:ext uri="{28A0092B-C50C-407E-A947-70E740481C1C}">
+                          <a14:useLocalDpi xmlns:a14="http://schemas.microsoft.com/office/drawing/2010/main" val="0"/>
+                        </a:ext>
+                      </a:extLst>
+                    </a:blip>
+                    <a:srcRect l="24681" t="27944" r="27660" b="17731"/>
+                    <a:stretch/>
+                  </pic:blipFill>
+                  <pic:spPr bwMode="auto">
+                    <a:xfrm>
+                      <a:off x="0" y="0"/>
+                      <a:ext cx="4140200" cy="2514600"/>
+                    </a:xfrm>
+                    <a:prstGeom prst="rect">
+                      <a:avLst/>
+                    </a:prstGeom>
+                    <a:ln>
+                      <a:noFill/>
+                    </a:ln>
+                    <a:extLst>
+                      <a:ext uri="{53640926-AAD7-44D8-BBD7-CCE9431645EC}">
+                        <a14:shadowObscured xmlns:a14="http://schemas.microsoft.com/office/drawing/2010/main"/>
+                      </a:ext>
+                    </a:extLst>
+                  </pic:spPr>
+                </pic:pic>
+              </a:graphicData>
+            </a:graphic>
+            <wp14:sizeRelH relativeFrom="page">
+              <wp14:pctWidth>0</wp14:pctWidth>
+            </wp14:sizeRelH>
+            <wp14:sizeRelV relativeFrom="page">
+              <wp14:pctHeight>0</wp14:pctHeight>
+            </wp14:sizeRelV>
+          </wp:anchor>
+        </w:drawing>
+      </w:r>
+      <w:r>
+        <w:rPr>
+          <w:noProof/>
+        </w:rPr>
+        <mc:AlternateContent>
+          <mc:Choice Requires="wps">
+            <w:drawing>
+              <wp:anchor distT="0" distB="0" distL="114300" distR="114300" simplePos="0" relativeHeight="251679744" behindDoc="0" locked="0" layoutInCell="1" allowOverlap="1" wp14:anchorId="007925FC" wp14:editId="42B2DCC9">
+                <wp:simplePos x="0" y="0"/>
+                <wp:positionH relativeFrom="column">
+                  <wp:posOffset>4561205</wp:posOffset>
+                </wp:positionH>
+                <wp:positionV relativeFrom="paragraph">
+                  <wp:posOffset>5099050</wp:posOffset>
+                </wp:positionV>
+                <wp:extent cx="4227195" cy="635"/>
+                <wp:effectExtent l="0" t="0" r="0" b="0"/>
+                <wp:wrapTight wrapText="bothSides">
+                  <wp:wrapPolygon edited="0">
+                    <wp:start x="0" y="0"/>
+                    <wp:lineTo x="0" y="21600"/>
+                    <wp:lineTo x="21600" y="21600"/>
+                    <wp:lineTo x="21600" y="0"/>
+                  </wp:wrapPolygon>
+                </wp:wrapTight>
+                <wp:docPr id="18" name="Textfeld 18"/>
+                <wp:cNvGraphicFramePr/>
+                <a:graphic xmlns:a="http://schemas.openxmlformats.org/drawingml/2006/main">
+                  <a:graphicData uri="http://schemas.microsoft.com/office/word/2010/wordprocessingShape">
+                    <wps:wsp>
+                      <wps:cNvSpPr txBox="1"/>
+                      <wps:spPr>
+                        <a:xfrm>
+                          <a:off x="0" y="0"/>
+                          <a:ext cx="4227195" cy="635"/>
+                        </a:xfrm>
+                        <a:prstGeom prst="rect">
+                          <a:avLst/>
+                        </a:prstGeom>
+                        <a:solidFill>
+                          <a:prstClr val="white"/>
+                        </a:solidFill>
+                        <a:ln>
+                          <a:noFill/>
+                        </a:ln>
+                        <a:effectLst/>
+                      </wps:spPr>
+                      <wps:txbx>
+                        <w:txbxContent>
+                          <w:p>
+                            <w:pPr>
+                              <w:rPr>
+                                <w:noProof/>
+                              </w:rPr>
+                            </w:pPr>
+                            <w:r>
+                              <w:t xml:space="preserve">Abbildung </w:t>
+                            </w:r>
+                            <w:r>
+                              <w:fldChar w:fldCharType="begin"/>
+                            </w:r>
+                            <w:r>
+                              <w:instrText xml:space="preserve"> SEQ Abbildung \* ARABIC </w:instrText>
+                            </w:r>
+                            <w:r>
+                              <w:fldChar w:fldCharType="separate"/>
+                            </w:r>
+                            <w:r>
+                              <w:rPr>
+                                <w:noProof/>
+                              </w:rPr>
+                              <w:t>4</w:t>
+                            </w:r>
+                            <w:r>
+                              <w:fldChar w:fldCharType="end"/>
+                            </w:r>
+                            <w:r>
+                              <w:t>: Beitrag hinzufügen</w:t>
+                            </w:r>
+                          </w:p>
+                        </w:txbxContent>
+                      </wps:txbx>
+                      <wps:bodyPr rot="0" spcFirstLastPara="0" vertOverflow="overflow" horzOverflow="overflow" vert="horz" wrap="square" lIns="0" tIns="0" rIns="0" bIns="0" numCol="1" spcCol="0" rtlCol="0" fromWordArt="0" anchor="t" anchorCtr="0" forceAA="0" compatLnSpc="1">
+                        <a:prstTxWarp prst="textNoShape">
+                          <a:avLst/>
+                        </a:prstTxWarp>
+                        <a:spAutoFit/>
+                      </wps:bodyPr>
+                    </wps:wsp>
+                  </a:graphicData>
+                </a:graphic>
+              </wp:anchor>
+            </w:drawing>
+          </mc:Choice>
+          <mc:Fallback>
+            <w:pict>
+              <v:shape id="Textfeld 18" o:spid="_x0000_s1030" type="#_x0000_t202" style="position:absolute;margin-left:359.15pt;margin-top:401.5pt;width:332.85pt;height:.05pt;z-index:251679744;visibility:visible;mso-wrap-style:square;mso-wrap-distance-left:9pt;mso-wrap-distance-top:0;mso-wrap-distance-right:9pt;mso-wrap-distance-bottom:0;mso-position-horizontal:absolute;mso-position-horizontal-relative:text;mso-position-vertical:absolute;mso-position-vertical-relative:text;v-text-anchor:top" o:gfxdata="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" stroked="f">
+                <v:textbox style="mso-fit-shape-to-text:t" inset="0,0,0,0">
+                  <w:txbxContent>
+                    <w:p>
+                      <w:pPr>
+                        <w:rPr>
+                          <w:noProof/>
+                        </w:rPr>
+                      </w:pPr>
+                      <w:r>
+                        <w:t xml:space="preserve">Abbildung </w:t>
+                      </w:r>
+                      <w:r>
+                        <w:fldChar w:fldCharType="begin"/>
+                      </w:r>
+                      <w:r>
+                        <w:instrText xml:space="preserve"> SEQ Abbildung \* ARABIC </w:instrText>
+                      </w:r>
+                      <w:r>
+                        <w:fldChar w:fldCharType="separate"/>
+                      </w:r>
+                      <w:r>
+                        <w:rPr>
+                          <w:noProof/>
+                        </w:rPr>
+                        <w:t>4</w:t>
+                      </w:r>
+                      <w:r>
+                        <w:fldChar w:fldCharType="end"/>
+                      </w:r>
+                      <w:r>
+                        <w:t>: Beitrag hinzufügen</w:t>
+                      </w:r>
+                    </w:p>
+                  </w:txbxContent>
+                </v:textbox>
+                <w10:wrap type="tight"/>
+              </v:shape>
+            </w:pict>
+          </mc:Fallback>
+        </mc:AlternateContent>
+      </w:r>
+      <w:r>
+        <w:rPr>
+          <w:noProof/>
+          <w:lang w:eastAsia="de-DE"/>
+        </w:rPr>
+        <w:drawing>
+          <wp:anchor distT="0" distB="0" distL="114300" distR="114300" simplePos="0" relativeHeight="251676672" behindDoc="1" locked="0" layoutInCell="1" allowOverlap="1" wp14:anchorId="412EA064" wp14:editId="34CBF305">
+            <wp:simplePos x="0" y="0"/>
+            <wp:positionH relativeFrom="column">
+              <wp:posOffset>4561205</wp:posOffset>
+            </wp:positionH>
+            <wp:positionV relativeFrom="paragraph">
+              <wp:posOffset>2527300</wp:posOffset>
+            </wp:positionV>
+            <wp:extent cx="4227195" cy="2514600"/>
+            <wp:effectExtent l="0" t="0" r="1905" b="0"/>
+            <wp:wrapTight wrapText="bothSides">
+              <wp:wrapPolygon edited="0">
+                <wp:start x="0" y="0"/>
+                <wp:lineTo x="0" y="21436"/>
+                <wp:lineTo x="21512" y="21436"/>
+                <wp:lineTo x="21512" y="0"/>
+                <wp:lineTo x="0" y="0"/>
+              </wp:wrapPolygon>
+            </wp:wrapTight>
+            <wp:docPr id="16" name="Grafik 16"/>
+            <wp:cNvGraphicFramePr>
+              <a:graphicFrameLocks xmlns:a="http://schemas.openxmlformats.org/drawingml/2006/main" noChangeAspect="1"/>
+            </wp:cNvGraphicFramePr>
+            <a:graphic xmlns:a="http://schemas.openxmlformats.org/drawingml/2006/main">
+              <a:graphicData uri="http://schemas.openxmlformats.org/drawingml/2006/picture">
+                <pic:pic xmlns:pic="http://schemas.openxmlformats.org/drawingml/2006/picture">
+                  <pic:nvPicPr>
+                    <pic:cNvPr id="0" name=""/>
+                    <pic:cNvPicPr/>
+                  </pic:nvPicPr>
+                  <pic:blipFill rotWithShape="1">
+                    <a:blip r:embed="rId19">
+                      <a:extLst>
+                        <a:ext uri="{28A0092B-C50C-407E-A947-70E740481C1C}">
+                          <a14:useLocalDpi xmlns:a14="http://schemas.microsoft.com/office/drawing/2010/main" val="0"/>
+                        </a:ext>
+                      </a:extLst>
+                    </a:blip>
+                    <a:srcRect l="24042" t="27546" r="27021" b="17842"/>
+                    <a:stretch/>
+                  </pic:blipFill>
+                  <pic:spPr bwMode="auto">
+                    <a:xfrm>
+                      <a:off x="0" y="0"/>
+                      <a:ext cx="4227195" cy="2514600"/>
+                    </a:xfrm>
+                    <a:prstGeom prst="rect">
+                      <a:avLst/>
+                    </a:prstGeom>
+                    <a:ln>
+                      <a:noFill/>
+                    </a:ln>
+                    <a:extLst>
+                      <a:ext uri="{53640926-AAD7-44D8-BBD7-CCE9431645EC}">
+                        <a14:shadowObscured xmlns:a14="http://schemas.microsoft.com/office/drawing/2010/main"/>
+                      </a:ext>
+                    </a:extLst>
+                  </pic:spPr>
+                </pic:pic>
+              </a:graphicData>
+            </a:graphic>
+            <wp14:sizeRelH relativeFrom="page">
+              <wp14:pctWidth>0</wp14:pctWidth>
+            </wp14:sizeRelH>
+            <wp14:sizeRelV relativeFrom="page">
+              <wp14:pctHeight>0</wp14:pctHeight>
+            </wp14:sizeRelV>
+          </wp:anchor>
+        </w:drawing>
+      </w:r>
+      <w:r>
+        <w:rPr>
+          <w:noProof/>
+          <w:lang w:eastAsia="de-DE"/>
+        </w:rPr>
+        <w:br w:type="page"/>
+      </w:r>
+    </w:p>
+    <w:p>
+      <w:pPr>
+        <w:rPr>
+          <w:noProof/>
+          <w:sz w:val="28"/>
+          <w:szCs w:val="28"/>
+          <w:lang w:eastAsia="de-DE"/>
+        </w:rPr>
+      </w:pPr>
+      <w:r>
+        <w:rPr>
+          <w:noProof/>
+        </w:rPr>
+        <w:lastRenderedPageBreak/>
+        <mc:AlternateContent>
+          <mc:Choice Requires="wps">
+            <w:drawing>
+              <wp:anchor distT="0" distB="0" distL="114300" distR="114300" simplePos="0" relativeHeight="251689984" behindDoc="0" locked="0" layoutInCell="1" allowOverlap="1" wp14:anchorId="33D17DA0" wp14:editId="06CD3D58">
+                <wp:simplePos x="0" y="0"/>
+                <wp:positionH relativeFrom="column">
+                  <wp:posOffset>-201295</wp:posOffset>
+                </wp:positionH>
+                <wp:positionV relativeFrom="paragraph">
+                  <wp:posOffset>5824855</wp:posOffset>
+                </wp:positionV>
+                <wp:extent cx="4300220" cy="635"/>
+                <wp:effectExtent l="0" t="0" r="0" b="0"/>
+                <wp:wrapTight wrapText="bothSides">
+                  <wp:wrapPolygon edited="0">
+                    <wp:start x="0" y="0"/>
+                    <wp:lineTo x="0" y="21600"/>
+                    <wp:lineTo x="21600" y="21600"/>
+                    <wp:lineTo x="21600" y="0"/>
+                  </wp:wrapPolygon>
+                </wp:wrapTight>
+                <wp:docPr id="23" name="Textfeld 23"/>
+                <wp:cNvGraphicFramePr/>
+                <a:graphic xmlns:a="http://schemas.openxmlformats.org/drawingml/2006/main">
+                  <a:graphicData uri="http://schemas.microsoft.com/office/word/2010/wordprocessingShape">
+                    <wps:wsp>
+                      <wps:cNvSpPr txBox="1"/>
+                      <wps:spPr>
+                        <a:xfrm>
+                          <a:off x="0" y="0"/>
+                          <a:ext cx="4300220" cy="635"/>
+                        </a:xfrm>
+                        <a:prstGeom prst="rect">
+                          <a:avLst/>
+                        </a:prstGeom>
+                        <a:solidFill>
+                          <a:prstClr val="white"/>
+                        </a:solidFill>
+                        <a:ln>
+                          <a:noFill/>
+                        </a:ln>
+                        <a:effectLst/>
+                      </wps:spPr>
+                      <wps:txbx>
+                        <w:txbxContent>
+                          <w:p>
+                            <w:pPr>
+                              <w:rPr>
+                                <w:noProof/>
+                              </w:rPr>
+                            </w:pPr>
+                            <w:r>
+                              <w:t xml:space="preserve">Abbildung </w:t>
+                            </w:r>
+                            <w:r>
+                              <w:fldChar w:fldCharType="begin"/>
+                            </w:r>
+                            <w:r>
+                              <w:instrText xml:space="preserve"> SEQ Abbildung \* ARABIC </w:instrText>
+                            </w:r>
+                            <w:r>
+                              <w:fldChar w:fldCharType="separate"/>
+                            </w:r>
+                            <w:r>
+                              <w:rPr>
+                                <w:noProof/>
+                              </w:rPr>
+                              <w:t>5</w:t>
+                            </w:r>
+                            <w:r>
+                              <w:fldChar w:fldCharType="end"/>
+                            </w:r>
+                            <w:r>
+                              <w:t xml:space="preserve">: </w:t>
+                            </w:r>
+                            <w:r>
+                              <w:t xml:space="preserve">Beitrag </w:t>
+                            </w:r>
+                            <w:r>
+                              <w:t xml:space="preserve">im Forum </w:t>
+                            </w:r>
+                            <w:r>
+                              <w:t>Teil 2 mit Antwortmaske</w:t>
+                            </w:r>
+                          </w:p>
+                        </w:txbxContent>
+                      </wps:txbx>
+                      <wps:bodyPr rot="0" spcFirstLastPara="0" vertOverflow="overflow" horzOverflow="overflow" vert="horz" wrap="square" lIns="0" tIns="0" rIns="0" bIns="0" numCol="1" spcCol="0" rtlCol="0" fromWordArt="0" anchor="t" anchorCtr="0" forceAA="0" compatLnSpc="1">
+                        <a:prstTxWarp prst="textNoShape">
+                          <a:avLst/>
+                        </a:prstTxWarp>
+                        <a:spAutoFit/>
+                      </wps:bodyPr>
+                    </wps:wsp>
+                  </a:graphicData>
+                </a:graphic>
+              </wp:anchor>
+            </w:drawing>
+          </mc:Choice>
+          <mc:Fallback>
+            <w:pict>
+              <v:shape id="Textfeld 23" o:spid="_x0000_s1031" type="#_x0000_t202" style="position:absolute;margin-left:-15.85pt;margin-top:458.65pt;width:338.6pt;height:.05pt;z-index:251689984;visibility:visible;mso-wrap-style:square;mso-wrap-distance-left:9pt;mso-wrap-distance-top:0;mso-wrap-distance-right:9pt;mso-wrap-distance-bottom:0;mso-position-horizontal:absolute;mso-position-horizontal-relative:text;mso-position-vertical:absolute;mso-position-vertical-relative:text;v-text-anchor:top" o:gfxdata="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" stroked="f">
+                <v:textbox style="mso-fit-shape-to-text:t" inset="0,0,0,0">
+                  <w:txbxContent>
+                    <w:p>
+                      <w:pPr>
+                        <w:rPr>
+                          <w:noProof/>
+                        </w:rPr>
+                      </w:pPr>
+                      <w:r>
+                        <w:t xml:space="preserve">Abbildung </w:t>
+                      </w:r>
+                      <w:r>
+                        <w:fldChar w:fldCharType="begin"/>
+                      </w:r>
+                      <w:r>
+                        <w:instrText xml:space="preserve"> SEQ Abbildung \* ARABIC </w:instrText>
+                      </w:r>
+                      <w:r>
+                        <w:fldChar w:fldCharType="separate"/>
+                      </w:r>
+                      <w:r>
+                        <w:rPr>
+                          <w:noProof/>
+                        </w:rPr>
+                        <w:t>5</w:t>
+                      </w:r>
+                      <w:r>
+                        <w:fldChar w:fldCharType="end"/>
+                      </w:r>
+                      <w:r>
+                        <w:t xml:space="preserve">: </w:t>
+                      </w:r>
+                      <w:r>
+                        <w:t xml:space="preserve">Beitrag </w:t>
+                      </w:r>
+                      <w:r>
+                        <w:t xml:space="preserve">im Forum </w:t>
+                      </w:r>
+                      <w:r>
+                        <w:t>Teil 2 mit Antwortmaske</w:t>
+                      </w:r>
+                    </w:p>
+                  </w:txbxContent>
+                </v:textbox>
+                <w10:wrap type="tight"/>
+              </v:shape>
+            </w:pict>
+          </mc:Fallback>
+        </mc:AlternateContent>
+      </w:r>
+      <w:r>
+        <w:rPr>
+          <w:noProof/>
+          <w:lang w:eastAsia="de-DE"/>
+        </w:rPr>
+        <w:drawing>
+          <wp:anchor distT="0" distB="0" distL="114300" distR="114300" simplePos="0" relativeHeight="251677696" behindDoc="1" locked="0" layoutInCell="1" allowOverlap="1" wp14:anchorId="2C337BDF" wp14:editId="4E23E0AB">
+            <wp:simplePos x="0" y="0"/>
+            <wp:positionH relativeFrom="column">
+              <wp:posOffset>-201295</wp:posOffset>
+            </wp:positionH>
+            <wp:positionV relativeFrom="paragraph">
+              <wp:posOffset>2808605</wp:posOffset>
+            </wp:positionV>
+            <wp:extent cx="4300220" cy="2959100"/>
+            <wp:effectExtent l="0" t="0" r="5080" b="0"/>
+            <wp:wrapTight wrapText="bothSides">
+              <wp:wrapPolygon edited="0">
+                <wp:start x="0" y="0"/>
+                <wp:lineTo x="0" y="21415"/>
+                <wp:lineTo x="21530" y="21415"/>
+                <wp:lineTo x="21530" y="0"/>
+                <wp:lineTo x="0" y="0"/>
+              </wp:wrapPolygon>
+            </wp:wrapTight>
+            <wp:docPr id="17" name="Grafik 17"/>
+            <wp:cNvGraphicFramePr>
+              <a:graphicFrameLocks xmlns:a="http://schemas.openxmlformats.org/drawingml/2006/main" noChangeAspect="1"/>
+            </wp:cNvGraphicFramePr>
+            <a:graphic xmlns:a="http://schemas.openxmlformats.org/drawingml/2006/main">
+              <a:graphicData uri="http://schemas.openxmlformats.org/drawingml/2006/picture">
+                <pic:pic xmlns:pic="http://schemas.openxmlformats.org/drawingml/2006/picture">
+                  <pic:nvPicPr>
+                    <pic:cNvPr id="0" name=""/>
+                    <pic:cNvPicPr/>
+                  </pic:nvPicPr>
+                  <pic:blipFill rotWithShape="1">
+                    <a:blip r:embed="rId20">
+                      <a:extLst>
+                        <a:ext uri="{28A0092B-C50C-407E-A947-70E740481C1C}">
+                          <a14:useLocalDpi xmlns:a14="http://schemas.microsoft.com/office/drawing/2010/main" val="0"/>
+                        </a:ext>
+                      </a:extLst>
+                    </a:blip>
+                    <a:srcRect l="25106" t="27946" r="28510" b="12171"/>
+                    <a:stretch/>
+                  </pic:blipFill>
+                  <pic:spPr bwMode="auto">
+                    <a:xfrm>
+                      <a:off x="0" y="0"/>
+                      <a:ext cx="4300220" cy="2959100"/>
+                    </a:xfrm>
+                    <a:prstGeom prst="rect">
+                      <a:avLst/>
+                    </a:prstGeom>
+                    <a:ln>
+                      <a:noFill/>
+                    </a:ln>
+                    <a:extLst>
+                      <a:ext uri="{53640926-AAD7-44D8-BBD7-CCE9431645EC}">
+                        <a14:shadowObscured xmlns:a14="http://schemas.microsoft.com/office/drawing/2010/main"/>
+                      </a:ext>
+                    </a:extLst>
+                  </pic:spPr>
+                </pic:pic>
+              </a:graphicData>
+            </a:graphic>
+            <wp14:sizeRelH relativeFrom="page">
+              <wp14:pctWidth>0</wp14:pctWidth>
+            </wp14:sizeRelH>
+            <wp14:sizeRelV relativeFrom="page">
+              <wp14:pctHeight>0</wp14:pctHeight>
+            </wp14:sizeRelV>
+          </wp:anchor>
+        </w:drawing>
+      </w:r>
+      <w:r>
+        <w:rPr>
+          <w:noProof/>
+        </w:rPr>
+        <mc:AlternateContent>
+          <mc:Choice Requires="wps">
+            <w:drawing>
+              <wp:anchor distT="0" distB="0" distL="114300" distR="114300" simplePos="0" relativeHeight="251687936" behindDoc="0" locked="0" layoutInCell="1" allowOverlap="1" wp14:anchorId="752FA21E" wp14:editId="3F6B40D3">
+                <wp:simplePos x="0" y="0"/>
+                <wp:positionH relativeFrom="column">
+                  <wp:posOffset>-133350</wp:posOffset>
+                </wp:positionH>
+                <wp:positionV relativeFrom="paragraph">
+                  <wp:posOffset>2364105</wp:posOffset>
+                </wp:positionV>
+                <wp:extent cx="4135755" cy="635"/>
+                <wp:effectExtent l="0" t="0" r="0" b="0"/>
+                <wp:wrapTight wrapText="bothSides">
+                  <wp:wrapPolygon edited="0">
+                    <wp:start x="0" y="0"/>
+                    <wp:lineTo x="0" y="21600"/>
+                    <wp:lineTo x="21600" y="21600"/>
+                    <wp:lineTo x="21600" y="0"/>
+                  </wp:wrapPolygon>
+                </wp:wrapTight>
+                <wp:docPr id="22" name="Textfeld 22"/>
+                <wp:cNvGraphicFramePr/>
+                <a:graphic xmlns:a="http://schemas.openxmlformats.org/drawingml/2006/main">
+                  <a:graphicData uri="http://schemas.microsoft.com/office/word/2010/wordprocessingShape">
+                    <wps:wsp>
+                      <wps:cNvSpPr txBox="1"/>
+                      <wps:spPr>
+                        <a:xfrm>
+                          <a:off x="0" y="0"/>
+                          <a:ext cx="4135755" cy="635"/>
+                        </a:xfrm>
+                        <a:prstGeom prst="rect">
+                          <a:avLst/>
+                        </a:prstGeom>
+                        <a:solidFill>
+                          <a:prstClr val="white"/>
+                        </a:solidFill>
+                        <a:ln>
+                          <a:noFill/>
+                        </a:ln>
+                        <a:effectLst/>
+                      </wps:spPr>
+                      <wps:txbx>
+                        <w:txbxContent>
+                          <w:p>
+                            <w:pPr>
+                              <w:rPr>
+                                <w:noProof/>
+                              </w:rPr>
+                            </w:pPr>
+                            <w:r>
+                              <w:t xml:space="preserve">Abbildung </w:t>
+                            </w:r>
+                            <w:r>
+                              <w:fldChar w:fldCharType="begin"/>
+                            </w:r>
+                            <w:r>
+                              <w:instrText xml:space="preserve"> SEQ Abbildung \* ARABIC </w:instrText>
+                            </w:r>
+                            <w:r>
+                              <w:fldChar w:fldCharType="separate"/>
+                            </w:r>
+                            <w:r>
+                              <w:rPr>
+                                <w:noProof/>
+                              </w:rPr>
+                              <w:t>6</w:t>
+                            </w:r>
+                            <w:r>
+                              <w:fldChar w:fldCharType="end"/>
+                            </w:r>
+                            <w:r>
+                              <w:t xml:space="preserve">: </w:t>
+                            </w:r>
+                            <w:bookmarkStart w:id="0" w:name="_GoBack"/>
+                            <w:bookmarkEnd w:id="0"/>
+                            <w:r>
+                              <w:t xml:space="preserve">Beitrag im Forum </w:t>
+                            </w:r>
+                            <w:r>
+                              <w:t>Teil 1</w:t>
+                            </w:r>
+                          </w:p>
+                        </w:txbxContent>
+                      </wps:txbx>
+                      <wps:bodyPr rot="0" spcFirstLastPara="0" vertOverflow="overflow" horzOverflow="overflow" vert="horz" wrap="square" lIns="0" tIns="0" rIns="0" bIns="0" numCol="1" spcCol="0" rtlCol="0" fromWordArt="0" anchor="t" anchorCtr="0" forceAA="0" compatLnSpc="1">
+                        <a:prstTxWarp prst="textNoShape">
+                          <a:avLst/>
+                        </a:prstTxWarp>
+                        <a:spAutoFit/>
+                      </wps:bodyPr>
+                    </wps:wsp>
+                  </a:graphicData>
+                </a:graphic>
+              </wp:anchor>
+            </w:drawing>
+          </mc:Choice>
+          <mc:Fallback>
+            <w:pict>
+              <v:shape id="Textfeld 22" o:spid="_x0000_s1032" type="#_x0000_t202" style="position:absolute;margin-left:-10.5pt;margin-top:186.15pt;width:325.65pt;height:.05pt;z-index:251687936;visibility:visible;mso-wrap-style:square;mso-wrap-distance-left:9pt;mso-wrap-distance-top:0;mso-wrap-distance-right:9pt;mso-wrap-distance-bottom:0;mso-position-horizontal:absolute;mso-position-horizontal-relative:text;mso-position-vertical:absolute;mso-position-vertical-relative:text;v-text-anchor:top" o:gfxdata="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" stroked="f">
+                <v:textbox style="mso-fit-shape-to-text:t" inset="0,0,0,0">
+                  <w:txbxContent>
+                    <w:p>
+                      <w:pPr>
+                        <w:rPr>
+                          <w:noProof/>
+                        </w:rPr>
+                      </w:pPr>
+                      <w:r>
+                        <w:t xml:space="preserve">Abbildung </w:t>
+                      </w:r>
+                      <w:r>
+                        <w:fldChar w:fldCharType="begin"/>
+                      </w:r>
+                      <w:r>
+                        <w:instrText xml:space="preserve"> SEQ Abbildung \* ARABIC </w:instrText>
+                      </w:r>
+                      <w:r>
+                        <w:fldChar w:fldCharType="separate"/>
+                      </w:r>
+                      <w:r>
+                        <w:rPr>
+                          <w:noProof/>
+                        </w:rPr>
+                        <w:t>6</w:t>
+                      </w:r>
+                      <w:r>
+                        <w:fldChar w:fldCharType="end"/>
+                      </w:r>
+                      <w:r>
+                        <w:t xml:space="preserve">: </w:t>
+                      </w:r>
+                      <w:bookmarkStart w:id="1" w:name="_GoBack"/>
+                      <w:bookmarkEnd w:id="1"/>
+                      <w:r>
+                        <w:t xml:space="preserve">Beitrag im Forum </w:t>
+                      </w:r>
+                      <w:r>
+                        <w:t>Teil 1</w:t>
+                      </w:r>
+                    </w:p>
+                  </w:txbxContent>
+                </v:textbox>
+                <w10:wrap type="tight"/>
+              </v:shape>
+            </w:pict>
+          </mc:Fallback>
+        </mc:AlternateContent>
+      </w:r>
+      <w:r>
+        <w:rPr>
+          <w:noProof/>
+          <w:lang w:eastAsia="de-DE"/>
+        </w:rPr>
+        <w:drawing>
+          <wp:anchor distT="0" distB="0" distL="114300" distR="114300" simplePos="0" relativeHeight="251672576" behindDoc="1" locked="0" layoutInCell="1" allowOverlap="1" wp14:anchorId="7B43BC7B" wp14:editId="70A2AF7F">
+            <wp:simplePos x="0" y="0"/>
+            <wp:positionH relativeFrom="column">
+              <wp:posOffset>-133350</wp:posOffset>
+            </wp:positionH>
+            <wp:positionV relativeFrom="paragraph">
+              <wp:posOffset>-487045</wp:posOffset>
+            </wp:positionV>
+            <wp:extent cx="4135755" cy="2794000"/>
+            <wp:effectExtent l="0" t="0" r="0" b="6350"/>
+            <wp:wrapTight wrapText="bothSides">
+              <wp:wrapPolygon edited="0">
+                <wp:start x="0" y="0"/>
+                <wp:lineTo x="0" y="21502"/>
+                <wp:lineTo x="21491" y="21502"/>
+                <wp:lineTo x="21491" y="0"/>
+                <wp:lineTo x="0" y="0"/>
+              </wp:wrapPolygon>
+            </wp:wrapTight>
+            <wp:docPr id="1" name="Grafik 1"/>
+            <wp:cNvGraphicFramePr>
+              <a:graphicFrameLocks xmlns:a="http://schemas.openxmlformats.org/drawingml/2006/main" noChangeAspect="1"/>
+            </wp:cNvGraphicFramePr>
+            <a:graphic xmlns:a="http://schemas.openxmlformats.org/drawingml/2006/main">
+              <a:graphicData uri="http://schemas.openxmlformats.org/drawingml/2006/picture">
+                <pic:pic xmlns:pic="http://schemas.openxmlformats.org/drawingml/2006/picture">
+                  <pic:nvPicPr>
+                    <pic:cNvPr id="0" name=""/>
+                    <pic:cNvPicPr/>
+                  </pic:nvPicPr>
+                  <pic:blipFill rotWithShape="1">
+                    <a:blip r:embed="rId21">
+                      <a:extLst>
+                        <a:ext uri="{28A0092B-C50C-407E-A947-70E740481C1C}">
+                          <a14:useLocalDpi xmlns:a14="http://schemas.microsoft.com/office/drawing/2010/main" val="0"/>
+                        </a:ext>
+                      </a:extLst>
+                    </a:blip>
+                    <a:srcRect l="24681" t="27546" r="27447" b="11795"/>
+                    <a:stretch/>
+                  </pic:blipFill>
+                  <pic:spPr bwMode="auto">
+                    <a:xfrm>
+                      <a:off x="0" y="0"/>
+                      <a:ext cx="4135755" cy="2794000"/>
+                    </a:xfrm>
+                    <a:prstGeom prst="rect">
+                      <a:avLst/>
+                    </a:prstGeom>
+                    <a:ln>
+                      <a:noFill/>
+                    </a:ln>
+                    <a:extLst>
+                      <a:ext uri="{53640926-AAD7-44D8-BBD7-CCE9431645EC}">
+                        <a14:shadowObscured xmlns:a14="http://schemas.microsoft.com/office/drawing/2010/main"/>
+                      </a:ext>
+                    </a:extLst>
+                  </pic:spPr>
+                </pic:pic>
+              </a:graphicData>
+            </a:graphic>
+            <wp14:sizeRelH relativeFrom="page">
+              <wp14:pctWidth>0</wp14:pctWidth>
+            </wp14:sizeRelH>
+            <wp14:sizeRelV relativeFrom="page">
+              <wp14:pctHeight>0</wp14:pctHeight>
+            </wp14:sizeRelV>
+          </wp:anchor>
         </w:drawing>
       </w:r>
     </w:p>
@@ -1625,6 +3238,76 @@
       <w:szCs w:val="28"/>
     </w:rPr>
   </w:style>
+  <w:style w:type="paragraph" w:styleId="berschrift2">
+    <w:name w:val="heading 2"/>
+    <w:basedOn w:val="Standard"/>
+    <w:next w:val="Standard"/>
+    <w:link w:val="berschrift2Zchn"/>
+    <w:uiPriority w:val="9"/>
+    <w:unhideWhenUsed/>
+    <w:qFormat/>
+    <w:rsid w:val="007663B4"/>
+    <w:pPr>
+      <w:keepNext/>
+      <w:keepLines/>
+      <w:spacing w:before="200" w:after="0"/>
+      <w:outlineLvl w:val="1"/>
+    </w:pPr>
+    <w:rPr>
+      <w:rFonts w:asciiTheme="majorHAnsi" w:eastAsiaTheme="majorEastAsia" w:hAnsiTheme="majorHAnsi" w:cstheme="majorBidi"/>
+      <w:b/>
+      <w:bCs/>
+      <w:color w:val="4F81BD" w:themeColor="accent1"/>
+      <w:sz w:val="26"/>
+      <w:szCs w:val="26"/>
+    </w:rPr>
+  </w:style>
+  <w:style w:type="paragraph" w:styleId="berschrift3">
+    <w:name w:val="heading 3"/>
+    <w:basedOn w:val="Standard"/>
+    <w:next w:val="Standard"/>
+    <w:link w:val="berschrift3Zchn"/>
+    <w:uiPriority w:val="9"/>
+    <w:unhideWhenUsed/>
+    <w:qFormat/>
+    <w:rsid w:val="007663B4"/>
+    <w:pPr>
+      <w:keepNext/>
+      <w:keepLines/>
+      <w:spacing w:before="200" w:after="0"/>
+      <w:outlineLvl w:val="2"/>
+    </w:pPr>
+    <w:rPr>
+      <w:rFonts w:asciiTheme="majorHAnsi" w:eastAsiaTheme="majorEastAsia" w:hAnsiTheme="majorHAnsi" w:cstheme="majorBidi"/>
+      <w:b/>
+      <w:bCs/>
+      <w:color w:val="4F81BD" w:themeColor="accent1"/>
+    </w:rPr>
+  </w:style>
+  <w:style w:type="paragraph" w:styleId="berschrift4">
+    <w:name w:val="heading 4"/>
+    <w:basedOn w:val="Standard"/>
+    <w:next w:val="Standard"/>
+    <w:link w:val="berschrift4Zchn"/>
+    <w:uiPriority w:val="9"/>
+    <w:unhideWhenUsed/>
+    <w:qFormat/>
+    <w:rsid w:val="007663B4"/>
+    <w:pPr>
+      <w:keepNext/>
+      <w:keepLines/>
+      <w:spacing w:before="200" w:after="0"/>
+      <w:outlineLvl w:val="3"/>
+    </w:pPr>
+    <w:rPr>
+      <w:rFonts w:asciiTheme="majorHAnsi" w:eastAsiaTheme="majorEastAsia" w:hAnsiTheme="majorHAnsi" w:cstheme="majorBidi"/>
+      <w:b/>
+      <w:bCs/>
+      <w:i/>
+      <w:iCs/>
+      <w:color w:val="4F81BD" w:themeColor="accent1"/>
+    </w:rPr>
+  </w:style>
   <w:style w:type="character" w:default="1" w:styleId="Absatz-Standardschriftart">
     <w:name w:val="Default Paragraph Font"/>
     <w:uiPriority w:val="1"/>
@@ -1759,6 +3442,68 @@
       <w:kern w:val="28"/>
       <w:sz w:val="52"/>
       <w:szCs w:val="52"/>
+    </w:rPr>
+  </w:style>
+  <w:style w:type="character" w:customStyle="1" w:styleId="berschrift2Zchn">
+    <w:name w:val="Überschrift 2 Zchn"/>
+    <w:basedOn w:val="Absatz-Standardschriftart"/>
+    <w:link w:val="berschrift2"/>
+    <w:uiPriority w:val="9"/>
+    <w:rsid w:val="007663B4"/>
+    <w:rPr>
+      <w:rFonts w:asciiTheme="majorHAnsi" w:eastAsiaTheme="majorEastAsia" w:hAnsiTheme="majorHAnsi" w:cstheme="majorBidi"/>
+      <w:b/>
+      <w:bCs/>
+      <w:color w:val="4F81BD" w:themeColor="accent1"/>
+      <w:sz w:val="26"/>
+      <w:szCs w:val="26"/>
+    </w:rPr>
+  </w:style>
+  <w:style w:type="character" w:customStyle="1" w:styleId="berschrift3Zchn">
+    <w:name w:val="Überschrift 3 Zchn"/>
+    <w:basedOn w:val="Absatz-Standardschriftart"/>
+    <w:link w:val="berschrift3"/>
+    <w:uiPriority w:val="9"/>
+    <w:rsid w:val="007663B4"/>
+    <w:rPr>
+      <w:rFonts w:asciiTheme="majorHAnsi" w:eastAsiaTheme="majorEastAsia" w:hAnsiTheme="majorHAnsi" w:cstheme="majorBidi"/>
+      <w:b/>
+      <w:bCs/>
+      <w:color w:val="4F81BD" w:themeColor="accent1"/>
+    </w:rPr>
+  </w:style>
+  <w:style w:type="character" w:customStyle="1" w:styleId="berschrift4Zchn">
+    <w:name w:val="Überschrift 4 Zchn"/>
+    <w:basedOn w:val="Absatz-Standardschriftart"/>
+    <w:link w:val="berschrift4"/>
+    <w:uiPriority w:val="9"/>
+    <w:rsid w:val="007663B4"/>
+    <w:rPr>
+      <w:rFonts w:asciiTheme="majorHAnsi" w:eastAsiaTheme="majorEastAsia" w:hAnsiTheme="majorHAnsi" w:cstheme="majorBidi"/>
+      <w:b/>
+      <w:bCs/>
+      <w:i/>
+      <w:iCs/>
+      <w:color w:val="4F81BD" w:themeColor="accent1"/>
+    </w:rPr>
+  </w:style>
+  <w:style w:type="paragraph" w:styleId="Beschriftung">
+    <w:name w:val="caption"/>
+    <w:basedOn w:val="Standard"/>
+    <w:next w:val="Standard"/>
+    <w:uiPriority w:val="35"/>
+    <w:unhideWhenUsed/>
+    <w:qFormat/>
+    <w:rsid w:val="00800AA5"/>
+    <w:pPr>
+      <w:spacing w:line="240" w:lineRule="auto"/>
+    </w:pPr>
+    <w:rPr>
+      <w:b/>
+      <w:bCs/>
+      <w:color w:val="4F81BD" w:themeColor="accent1"/>
+      <w:sz w:val="18"/>
+      <w:szCs w:val="18"/>
     </w:rPr>
   </w:style>
 </w:styles>
@@ -1947,6 +3692,76 @@
       <w:szCs w:val="28"/>
     </w:rPr>
   </w:style>
+  <w:style w:type="paragraph" w:styleId="berschrift2">
+    <w:name w:val="heading 2"/>
+    <w:basedOn w:val="Standard"/>
+    <w:next w:val="Standard"/>
+    <w:link w:val="berschrift2Zchn"/>
+    <w:uiPriority w:val="9"/>
+    <w:unhideWhenUsed/>
+    <w:qFormat/>
+    <w:rsid w:val="007663B4"/>
+    <w:pPr>
+      <w:keepNext/>
+      <w:keepLines/>
+      <w:spacing w:before="200" w:after="0"/>
+      <w:outlineLvl w:val="1"/>
+    </w:pPr>
+    <w:rPr>
+      <w:rFonts w:asciiTheme="majorHAnsi" w:eastAsiaTheme="majorEastAsia" w:hAnsiTheme="majorHAnsi" w:cstheme="majorBidi"/>
+      <w:b/>
+      <w:bCs/>
+      <w:color w:val="4F81BD" w:themeColor="accent1"/>
+      <w:sz w:val="26"/>
+      <w:szCs w:val="26"/>
+    </w:rPr>
+  </w:style>
+  <w:style w:type="paragraph" w:styleId="berschrift3">
+    <w:name w:val="heading 3"/>
+    <w:basedOn w:val="Standard"/>
+    <w:next w:val="Standard"/>
+    <w:link w:val="berschrift3Zchn"/>
+    <w:uiPriority w:val="9"/>
+    <w:unhideWhenUsed/>
+    <w:qFormat/>
+    <w:rsid w:val="007663B4"/>
+    <w:pPr>
+      <w:keepNext/>
+      <w:keepLines/>
+      <w:spacing w:before="200" w:after="0"/>
+      <w:outlineLvl w:val="2"/>
+    </w:pPr>
+    <w:rPr>
+      <w:rFonts w:asciiTheme="majorHAnsi" w:eastAsiaTheme="majorEastAsia" w:hAnsiTheme="majorHAnsi" w:cstheme="majorBidi"/>
+      <w:b/>
+      <w:bCs/>
+      <w:color w:val="4F81BD" w:themeColor="accent1"/>
+    </w:rPr>
+  </w:style>
+  <w:style w:type="paragraph" w:styleId="berschrift4">
+    <w:name w:val="heading 4"/>
+    <w:basedOn w:val="Standard"/>
+    <w:next w:val="Standard"/>
+    <w:link w:val="berschrift4Zchn"/>
+    <w:uiPriority w:val="9"/>
+    <w:unhideWhenUsed/>
+    <w:qFormat/>
+    <w:rsid w:val="007663B4"/>
+    <w:pPr>
+      <w:keepNext/>
+      <w:keepLines/>
+      <w:spacing w:before="200" w:after="0"/>
+      <w:outlineLvl w:val="3"/>
+    </w:pPr>
+    <w:rPr>
+      <w:rFonts w:asciiTheme="majorHAnsi" w:eastAsiaTheme="majorEastAsia" w:hAnsiTheme="majorHAnsi" w:cstheme="majorBidi"/>
+      <w:b/>
+      <w:bCs/>
+      <w:i/>
+      <w:iCs/>
+      <w:color w:val="4F81BD" w:themeColor="accent1"/>
+    </w:rPr>
+  </w:style>
   <w:style w:type="character" w:default="1" w:styleId="Absatz-Standardschriftart">
     <w:name w:val="Default Paragraph Font"/>
     <w:uiPriority w:val="1"/>
@@ -2081,6 +3896,68 @@
       <w:kern w:val="28"/>
       <w:sz w:val="52"/>
       <w:szCs w:val="52"/>
+    </w:rPr>
+  </w:style>
+  <w:style w:type="character" w:customStyle="1" w:styleId="berschrift2Zchn">
+    <w:name w:val="Überschrift 2 Zchn"/>
+    <w:basedOn w:val="Absatz-Standardschriftart"/>
+    <w:link w:val="berschrift2"/>
+    <w:uiPriority w:val="9"/>
+    <w:rsid w:val="007663B4"/>
+    <w:rPr>
+      <w:rFonts w:asciiTheme="majorHAnsi" w:eastAsiaTheme="majorEastAsia" w:hAnsiTheme="majorHAnsi" w:cstheme="majorBidi"/>
+      <w:b/>
+      <w:bCs/>
+      <w:color w:val="4F81BD" w:themeColor="accent1"/>
+      <w:sz w:val="26"/>
+      <w:szCs w:val="26"/>
+    </w:rPr>
+  </w:style>
+  <w:style w:type="character" w:customStyle="1" w:styleId="berschrift3Zchn">
+    <w:name w:val="Überschrift 3 Zchn"/>
+    <w:basedOn w:val="Absatz-Standardschriftart"/>
+    <w:link w:val="berschrift3"/>
+    <w:uiPriority w:val="9"/>
+    <w:rsid w:val="007663B4"/>
+    <w:rPr>
+      <w:rFonts w:asciiTheme="majorHAnsi" w:eastAsiaTheme="majorEastAsia" w:hAnsiTheme="majorHAnsi" w:cstheme="majorBidi"/>
+      <w:b/>
+      <w:bCs/>
+      <w:color w:val="4F81BD" w:themeColor="accent1"/>
+    </w:rPr>
+  </w:style>
+  <w:style w:type="character" w:customStyle="1" w:styleId="berschrift4Zchn">
+    <w:name w:val="Überschrift 4 Zchn"/>
+    <w:basedOn w:val="Absatz-Standardschriftart"/>
+    <w:link w:val="berschrift4"/>
+    <w:uiPriority w:val="9"/>
+    <w:rsid w:val="007663B4"/>
+    <w:rPr>
+      <w:rFonts w:asciiTheme="majorHAnsi" w:eastAsiaTheme="majorEastAsia" w:hAnsiTheme="majorHAnsi" w:cstheme="majorBidi"/>
+      <w:b/>
+      <w:bCs/>
+      <w:i/>
+      <w:iCs/>
+      <w:color w:val="4F81BD" w:themeColor="accent1"/>
+    </w:rPr>
+  </w:style>
+  <w:style w:type="paragraph" w:styleId="Beschriftung">
+    <w:name w:val="caption"/>
+    <w:basedOn w:val="Standard"/>
+    <w:next w:val="Standard"/>
+    <w:uiPriority w:val="35"/>
+    <w:unhideWhenUsed/>
+    <w:qFormat/>
+    <w:rsid w:val="00800AA5"/>
+    <w:pPr>
+      <w:spacing w:line="240" w:lineRule="auto"/>
+    </w:pPr>
+    <w:rPr>
+      <w:b/>
+      <w:bCs/>
+      <w:color w:val="4F81BD" w:themeColor="accent1"/>
+      <w:sz w:val="18"/>
+      <w:szCs w:val="18"/>
     </w:rPr>
   </w:style>
 </w:styles>

</xml_diff>